<commit_message>
Actualización Guías DAF y TI (ADMINISTRACION)
</commit_message>
<xml_diff>
--- a/PDRMYE/GUÍAS RÁPIDAS/ADMIN/Roles y Privilegios/INTRODUCCIÓN A LA PLATAFORMA.docx
+++ b/PDRMYE/GUÍAS RÁPIDAS/ADMIN/Roles y Privilegios/INTRODUCCIÓN A LA PLATAFORMA.docx
@@ -1,6 +1,6 @@
 
 <file path=word/document.xml><?xml version="1.0" encoding="utf-8"?>
-<w:document xmlns:wpc="http://schemas.microsoft.com/office/word/2010/wordprocessingCanvas" xmlns:cx="http://schemas.microsoft.com/office/drawing/2014/chartex" xmlns:mc="http://schemas.openxmlformats.org/markup-compatibility/2006" xmlns:o="urn:schemas-microsoft-com:office:office" xmlns:r="http://schemas.openxmlformats.org/officeDocument/2006/relationships" xmlns:m="http://schemas.openxmlformats.org/officeDocument/2006/math" xmlns:v="urn:schemas-microsoft-com:vml" xmlns:wp14="http://schemas.microsoft.com/office/word/2010/wordprocessingDrawing" xmlns:wp="http://schemas.openxmlformats.org/drawingml/2006/wordprocessingDrawing" xmlns:w10="urn:schemas-microsoft-com:office:word" xmlns:w="http://schemas.openxmlformats.org/wordprocessingml/2006/main" xmlns:w14="http://schemas.microsoft.com/office/word/2010/wordml" xmlns:w15="http://schemas.microsoft.com/office/word/2012/wordml" xmlns:w16se="http://schemas.microsoft.com/office/word/2015/wordml/symex" xmlns:wpg="http://schemas.microsoft.com/office/word/2010/wordprocessingGroup" xmlns:wpi="http://schemas.microsoft.com/office/word/2010/wordprocessingInk" xmlns:wne="http://schemas.microsoft.com/office/word/2006/wordml" xmlns:wps="http://schemas.microsoft.com/office/word/2010/wordprocessingShape" mc:Ignorable="w14 w15 w16se wp14">
+<w:document xmlns:wpc="http://schemas.microsoft.com/office/word/2010/wordprocessingCanvas" xmlns:cx="http://schemas.microsoft.com/office/drawing/2014/chartex" xmlns:cx1="http://schemas.microsoft.com/office/drawing/2015/9/8/chartex" xmlns:mc="http://schemas.openxmlformats.org/markup-compatibility/2006" xmlns:o="urn:schemas-microsoft-com:office:office" xmlns:r="http://schemas.openxmlformats.org/officeDocument/2006/relationships" xmlns:m="http://schemas.openxmlformats.org/officeDocument/2006/math" xmlns:v="urn:schemas-microsoft-com:vml" xmlns:wp14="http://schemas.microsoft.com/office/word/2010/wordprocessingDrawing" xmlns:wp="http://schemas.openxmlformats.org/drawingml/2006/wordprocessingDrawing" xmlns:w10="urn:schemas-microsoft-com:office:word" xmlns:w="http://schemas.openxmlformats.org/wordprocessingml/2006/main" xmlns:w14="http://schemas.microsoft.com/office/word/2010/wordml" xmlns:w15="http://schemas.microsoft.com/office/word/2012/wordml" xmlns:w16se="http://schemas.microsoft.com/office/word/2015/wordml/symex" xmlns:wpg="http://schemas.microsoft.com/office/word/2010/wordprocessingGroup" xmlns:wpi="http://schemas.microsoft.com/office/word/2010/wordprocessingInk" xmlns:wne="http://schemas.microsoft.com/office/word/2006/wordml" xmlns:wps="http://schemas.microsoft.com/office/word/2010/wordprocessingShape" mc:Ignorable="w14 w15 w16se wp14">
   <w:body>
     <w:p>
       <w:pPr>
@@ -18,6 +18,7 @@
         </w:rPr>
         <w:t xml:space="preserve"> </w:t>
       </w:r>
+      <w:bookmarkStart w:id="0" w:name="_GoBack"/>
       <w:r>
         <w:rPr>
           <w:rFonts w:ascii="Arial" w:hAnsi="Arial" w:cs="Arial"/>
@@ -100,7 +101,7 @@
               </wp:anchor>
             </w:drawing>
           </mc:Choice>
-          <mc:Fallback xmlns:cx1="http://schemas.microsoft.com/office/drawing/2015/9/8/chartex">
+          <mc:Fallback>
             <w:pict>
               <v:rect w14:anchorId="06FFA84B" id="Rectángulo 3" o:spid="_x0000_s1026" style="position:absolute;margin-left:0;margin-top:-55.8pt;width:582.7pt;height:760.2pt;z-index:-251512832;visibility:visible;mso-wrap-style:square;mso-width-percent:0;mso-height-percent:0;mso-wrap-distance-left:9pt;mso-wrap-distance-top:0;mso-wrap-distance-right:9pt;mso-wrap-distance-bottom:0;mso-position-horizontal:left;mso-position-horizontal-relative:page;mso-position-vertical:absolute;mso-position-vertical-relative:text;mso-width-percent:0;mso-height-percent:0;mso-width-relative:margin;mso-height-relative:margin;v-text-anchor:middle" o:gfxdata="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" fillcolor="#f2f2f2" stroked="f" strokeweight="1pt">
                 <v:shadow on="t" type="perspective" color="black" opacity="7208f" offset="0,0" matrix="66847f,,,66847f"/>
@@ -110,6 +111,7 @@
           </mc:Fallback>
         </mc:AlternateContent>
       </w:r>
+      <w:bookmarkEnd w:id="0"/>
       <w:r>
         <w:rPr>
           <w:rFonts w:ascii="Arial" w:hAnsi="Arial" w:cs="Arial"/>
@@ -321,7 +323,27 @@
                                 <w:szCs w:val="36"/>
                                 <w:lang w:val="es-MX"/>
                               </w:rPr>
-                              <w:t>GUÍA RÁPIDA DE OPERACIONES DE LA PLATAFORMA DE DISTRIBUCIÓN DE RECURSOS A MUNICIPIOS Y ENTIDADES</w:t>
+                              <w:t xml:space="preserve">GUÍA RÁPIDA DE OPERACIONES DE LA PLATAFORMA DE DISTRIBUCIÓN DE RECURSOS A MUNICIPIOS Y </w:t>
+                            </w:r>
+                            <w:r>
+                              <w:rPr>
+                                <w:rFonts w:ascii="Arial" w:hAnsi="Arial" w:cs="Arial"/>
+                                <w:b/>
+                                <w:sz w:val="36"/>
+                                <w:szCs w:val="36"/>
+                                <w:lang w:val="es-MX"/>
+                              </w:rPr>
+                              <w:t>ORGANISMOS PÚ</w:t>
+                            </w:r>
+                            <w:r>
+                              <w:rPr>
+                                <w:rFonts w:ascii="Arial" w:hAnsi="Arial" w:cs="Arial"/>
+                                <w:b/>
+                                <w:sz w:val="36"/>
+                                <w:szCs w:val="36"/>
+                                <w:lang w:val="es-MX"/>
+                              </w:rPr>
+                              <w:t>BLICOS DESCENTRALIZADOS</w:t>
                             </w:r>
                             <w:r>
                               <w:rPr>
@@ -375,7 +397,7 @@
               </wp:anchor>
             </w:drawing>
           </mc:Choice>
-          <mc:Fallback xmlns:cx1="http://schemas.microsoft.com/office/drawing/2015/9/8/chartex">
+          <mc:Fallback>
             <w:pict>
               <v:rect w14:anchorId="6E426A2F" id="Rectángulo 4" o:spid="_x0000_s1026" style="position:absolute;left:0;text-align:left;margin-left:-70.05pt;margin-top:29.75pt;width:579.3pt;height:92.5pt;z-index:251781120;visibility:visible;mso-wrap-style:square;mso-width-percent:0;mso-height-percent:0;mso-wrap-distance-left:9pt;mso-wrap-distance-top:0;mso-wrap-distance-right:9pt;mso-wrap-distance-bottom:0;mso-position-horizontal:absolute;mso-position-horizontal-relative:margin;mso-position-vertical:absolute;mso-position-vertical-relative:text;mso-width-percent:0;mso-height-percent:0;mso-width-relative:margin;mso-height-relative:margin;v-text-anchor:middle" o:gfxdata="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" fillcolor="#aaa [3030]" stroked="f">
                 <v:fill color2="#a3a3a3 [3174]" rotate="t" colors="0 #afafaf;.5 #a5a5a5;1 #929292" focus="100%" type="gradient">
@@ -403,7 +425,27 @@
                           <w:szCs w:val="36"/>
                           <w:lang w:val="es-MX"/>
                         </w:rPr>
-                        <w:t>GUÍA RÁPIDA DE OPERACIONES DE LA PLATAFORMA DE DISTRIBUCIÓN DE RECURSOS A MUNICIPIOS Y ENTIDADES</w:t>
+                        <w:t xml:space="preserve">GUÍA RÁPIDA DE OPERACIONES DE LA PLATAFORMA DE DISTRIBUCIÓN DE RECURSOS A MUNICIPIOS Y </w:t>
+                      </w:r>
+                      <w:r>
+                        <w:rPr>
+                          <w:rFonts w:ascii="Arial" w:hAnsi="Arial" w:cs="Arial"/>
+                          <w:b/>
+                          <w:sz w:val="36"/>
+                          <w:szCs w:val="36"/>
+                          <w:lang w:val="es-MX"/>
+                        </w:rPr>
+                        <w:t>ORGANISMOS PÚ</w:t>
+                      </w:r>
+                      <w:r>
+                        <w:rPr>
+                          <w:rFonts w:ascii="Arial" w:hAnsi="Arial" w:cs="Arial"/>
+                          <w:b/>
+                          <w:sz w:val="36"/>
+                          <w:szCs w:val="36"/>
+                          <w:lang w:val="es-MX"/>
+                        </w:rPr>
+                        <w:t>BLICOS DESCENTRALIZADOS</w:t>
                       </w:r>
                       <w:r>
                         <w:rPr>
@@ -815,7 +857,7 @@
               </wp:anchor>
             </w:drawing>
           </mc:Choice>
-          <mc:Fallback xmlns:cx1="http://schemas.microsoft.com/office/drawing/2015/9/8/chartex">
+          <mc:Fallback>
             <w:pict>
               <v:rect w14:anchorId="63962291" id="Rectángulo 23" o:spid="_x0000_s1027" style="position:absolute;left:0;text-align:left;margin-left:0;margin-top:2.05pt;width:533.9pt;height:21.05pt;z-index:251801600;visibility:visible;mso-wrap-style:square;mso-width-percent:0;mso-height-percent:0;mso-wrap-distance-left:9pt;mso-wrap-distance-top:0;mso-wrap-distance-right:9pt;mso-wrap-distance-bottom:0;mso-position-horizontal:center;mso-position-horizontal-relative:margin;mso-position-vertical:absolute;mso-position-vertical-relative:text;mso-width-percent:0;mso-height-percent:0;mso-width-relative:margin;mso-height-relative:margin;v-text-anchor:middle" o:gfxdata="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" fillcolor="#aaa [3030]" stroked="f">
                 <v:fill color2="#a3a3a3 [3174]" rotate="t" colors="0 #afafaf;.5 #a5a5a5;1 #929292" focus="100%" type="gradient">
@@ -944,7 +986,7 @@
             </w:rPr>
             <w:fldChar w:fldCharType="separate"/>
           </w:r>
-          <w:hyperlink w:anchor="_Toc135217848" w:history="1">
+          <w:hyperlink w:anchor="_Toc136419823" w:history="1">
             <w:r>
               <w:rPr>
                 <w:rStyle w:val="Hipervnculo"/>
@@ -967,7 +1009,7 @@
               <w:rPr>
                 <w:webHidden/>
               </w:rPr>
-              <w:instrText xml:space="preserve"> PAGEREF _Toc135217848 \h </w:instrText>
+              <w:instrText xml:space="preserve"> PAGEREF _Toc136419823 \h </w:instrText>
             </w:r>
             <w:r>
               <w:rPr>
@@ -1002,7 +1044,7 @@
               <w:lang w:val="es-MX" w:eastAsia="es-MX"/>
             </w:rPr>
           </w:pPr>
-          <w:hyperlink w:anchor="_Toc135217849" w:history="1">
+          <w:hyperlink w:anchor="_Toc136419824" w:history="1">
             <w:r>
               <w:rPr>
                 <w:rStyle w:val="Hipervnculo"/>
@@ -1025,7 +1067,7 @@
               <w:rPr>
                 <w:webHidden/>
               </w:rPr>
-              <w:instrText xml:space="preserve"> PAGEREF _Toc135217849 \h </w:instrText>
+              <w:instrText xml:space="preserve"> PAGEREF _Toc136419824 \h </w:instrText>
             </w:r>
             <w:r>
               <w:rPr>
@@ -1060,7 +1102,7 @@
               <w:lang w:val="es-MX" w:eastAsia="es-MX"/>
             </w:rPr>
           </w:pPr>
-          <w:hyperlink w:anchor="_Toc135217850" w:history="1">
+          <w:hyperlink w:anchor="_Toc136419825" w:history="1">
             <w:r>
               <w:rPr>
                 <w:rStyle w:val="Hipervnculo"/>
@@ -1083,7 +1125,7 @@
               <w:rPr>
                 <w:webHidden/>
               </w:rPr>
-              <w:instrText xml:space="preserve"> PAGEREF _Toc135217850 \h </w:instrText>
+              <w:instrText xml:space="preserve"> PAGEREF _Toc136419825 \h </w:instrText>
             </w:r>
             <w:r>
               <w:rPr>
@@ -1118,7 +1160,7 @@
               <w:lang w:val="es-MX" w:eastAsia="es-MX"/>
             </w:rPr>
           </w:pPr>
-          <w:hyperlink w:anchor="_Toc135217851" w:history="1">
+          <w:hyperlink w:anchor="_Toc136419826" w:history="1">
             <w:r>
               <w:rPr>
                 <w:rStyle w:val="Hipervnculo"/>
@@ -1141,7 +1183,7 @@
               <w:rPr>
                 <w:webHidden/>
               </w:rPr>
-              <w:instrText xml:space="preserve"> PAGEREF _Toc135217851 \h </w:instrText>
+              <w:instrText xml:space="preserve"> PAGEREF _Toc136419826 \h </w:instrText>
             </w:r>
             <w:r>
               <w:rPr>
@@ -1176,7 +1218,7 @@
               <w:lang w:val="es-MX" w:eastAsia="es-MX"/>
             </w:rPr>
           </w:pPr>
-          <w:hyperlink w:anchor="_Toc135217852" w:history="1">
+          <w:hyperlink w:anchor="_Toc136419827" w:history="1">
             <w:r>
               <w:rPr>
                 <w:rStyle w:val="Hipervnculo"/>
@@ -1199,7 +1241,7 @@
               <w:rPr>
                 <w:webHidden/>
               </w:rPr>
-              <w:instrText xml:space="preserve"> PAGEREF _Toc135217852 \h </w:instrText>
+              <w:instrText xml:space="preserve"> PAGEREF _Toc136419827 \h </w:instrText>
             </w:r>
             <w:r>
               <w:rPr>
@@ -1234,7 +1276,7 @@
               <w:lang w:val="es-MX" w:eastAsia="es-MX"/>
             </w:rPr>
           </w:pPr>
-          <w:hyperlink w:anchor="_Toc135217853" w:history="1">
+          <w:hyperlink w:anchor="_Toc136419828" w:history="1">
             <w:r>
               <w:rPr>
                 <w:rStyle w:val="Hipervnculo"/>
@@ -1257,7 +1299,7 @@
               <w:rPr>
                 <w:webHidden/>
               </w:rPr>
-              <w:instrText xml:space="preserve"> PAGEREF _Toc135217853 \h </w:instrText>
+              <w:instrText xml:space="preserve"> PAGEREF _Toc136419828 \h </w:instrText>
             </w:r>
             <w:r>
               <w:rPr>
@@ -1292,7 +1334,7 @@
               <w:lang w:val="es-MX" w:eastAsia="es-MX"/>
             </w:rPr>
           </w:pPr>
-          <w:hyperlink w:anchor="_Toc135217854" w:history="1">
+          <w:hyperlink w:anchor="_Toc136419829" w:history="1">
             <w:r>
               <w:rPr>
                 <w:rStyle w:val="Hipervnculo"/>
@@ -1315,7 +1357,7 @@
               <w:rPr>
                 <w:webHidden/>
               </w:rPr>
-              <w:instrText xml:space="preserve"> PAGEREF _Toc135217854 \h </w:instrText>
+              <w:instrText xml:space="preserve"> PAGEREF _Toc136419829 \h </w:instrText>
             </w:r>
             <w:r>
               <w:rPr>
@@ -1350,7 +1392,7 @@
               <w:lang w:val="es-MX" w:eastAsia="es-MX"/>
             </w:rPr>
           </w:pPr>
-          <w:hyperlink w:anchor="_Toc135217855" w:history="1">
+          <w:hyperlink w:anchor="_Toc136419830" w:history="1">
             <w:r>
               <w:rPr>
                 <w:rStyle w:val="Hipervnculo"/>
@@ -1373,7 +1415,7 @@
               <w:rPr>
                 <w:webHidden/>
               </w:rPr>
-              <w:instrText xml:space="preserve"> PAGEREF _Toc135217855 \h </w:instrText>
+              <w:instrText xml:space="preserve"> PAGEREF _Toc136419830 \h </w:instrText>
             </w:r>
             <w:r>
               <w:rPr>
@@ -1408,7 +1450,7 @@
               <w:lang w:val="es-MX" w:eastAsia="es-MX"/>
             </w:rPr>
           </w:pPr>
-          <w:hyperlink w:anchor="_Toc135217856" w:history="1">
+          <w:hyperlink w:anchor="_Toc136419831" w:history="1">
             <w:r>
               <w:rPr>
                 <w:rStyle w:val="Hipervnculo"/>
@@ -1431,7 +1473,7 @@
               <w:rPr>
                 <w:webHidden/>
               </w:rPr>
-              <w:instrText xml:space="preserve"> PAGEREF _Toc135217856 \h </w:instrText>
+              <w:instrText xml:space="preserve"> PAGEREF _Toc136419831 \h </w:instrText>
             </w:r>
             <w:r>
               <w:rPr>
@@ -1466,7 +1508,7 @@
               <w:lang w:val="es-MX" w:eastAsia="es-MX"/>
             </w:rPr>
           </w:pPr>
-          <w:hyperlink w:anchor="_Toc135217857" w:history="1">
+          <w:hyperlink w:anchor="_Toc136419832" w:history="1">
             <w:r>
               <w:rPr>
                 <w:rStyle w:val="Hipervnculo"/>
@@ -1489,7 +1531,7 @@
               <w:rPr>
                 <w:webHidden/>
               </w:rPr>
-              <w:instrText xml:space="preserve"> PAGEREF _Toc135217857 \h </w:instrText>
+              <w:instrText xml:space="preserve"> PAGEREF _Toc136419832 \h </w:instrText>
             </w:r>
             <w:r>
               <w:rPr>
@@ -1524,7 +1566,7 @@
               <w:lang w:val="es-MX" w:eastAsia="es-MX"/>
             </w:rPr>
           </w:pPr>
-          <w:hyperlink w:anchor="_Toc135217858" w:history="1">
+          <w:hyperlink w:anchor="_Toc136419833" w:history="1">
             <w:r>
               <w:rPr>
                 <w:rStyle w:val="Hipervnculo"/>
@@ -1547,7 +1589,7 @@
               <w:rPr>
                 <w:webHidden/>
               </w:rPr>
-              <w:instrText xml:space="preserve"> PAGEREF _Toc135217858 \h </w:instrText>
+              <w:instrText xml:space="preserve"> PAGEREF _Toc136419833 \h </w:instrText>
             </w:r>
             <w:r>
               <w:rPr>
@@ -1582,7 +1624,7 @@
               <w:lang w:val="es-MX" w:eastAsia="es-MX"/>
             </w:rPr>
           </w:pPr>
-          <w:hyperlink w:anchor="_Toc135217859" w:history="1">
+          <w:hyperlink w:anchor="_Toc136419834" w:history="1">
             <w:r>
               <w:rPr>
                 <w:rStyle w:val="Hipervnculo"/>
@@ -1605,7 +1647,7 @@
               <w:rPr>
                 <w:webHidden/>
               </w:rPr>
-              <w:instrText xml:space="preserve"> PAGEREF _Toc135217859 \h </w:instrText>
+              <w:instrText xml:space="preserve"> PAGEREF _Toc136419834 \h </w:instrText>
             </w:r>
             <w:r>
               <w:rPr>
@@ -1622,7 +1664,7 @@
               <w:rPr>
                 <w:webHidden/>
               </w:rPr>
-              <w:t>11</w:t>
+              <w:t>10</w:t>
             </w:r>
             <w:r>
               <w:rPr>
@@ -1640,7 +1682,7 @@
               <w:lang w:val="es-MX" w:eastAsia="es-MX"/>
             </w:rPr>
           </w:pPr>
-          <w:hyperlink w:anchor="_Toc135217860" w:history="1">
+          <w:hyperlink w:anchor="_Toc136419835" w:history="1">
             <w:r>
               <w:rPr>
                 <w:rStyle w:val="Hipervnculo"/>
@@ -1663,7 +1705,7 @@
               <w:rPr>
                 <w:webHidden/>
               </w:rPr>
-              <w:instrText xml:space="preserve"> PAGEREF _Toc135217860 \h </w:instrText>
+              <w:instrText xml:space="preserve"> PAGEREF _Toc136419835 \h </w:instrText>
             </w:r>
             <w:r>
               <w:rPr>
@@ -1698,7 +1740,7 @@
               <w:lang w:val="es-MX" w:eastAsia="es-MX"/>
             </w:rPr>
           </w:pPr>
-          <w:hyperlink w:anchor="_Toc135217861" w:history="1">
+          <w:hyperlink w:anchor="_Toc136419836" w:history="1">
             <w:r>
               <w:rPr>
                 <w:rStyle w:val="Hipervnculo"/>
@@ -1721,7 +1763,7 @@
               <w:rPr>
                 <w:webHidden/>
               </w:rPr>
-              <w:instrText xml:space="preserve"> PAGEREF _Toc135217861 \h </w:instrText>
+              <w:instrText xml:space="preserve"> PAGEREF _Toc136419836 \h </w:instrText>
             </w:r>
             <w:r>
               <w:rPr>
@@ -1877,39 +1919,13 @@
           <w:sz w:val="24"/>
         </w:rPr>
       </w:pPr>
-    </w:p>
-    <w:p>
-      <w:pPr>
-        <w:spacing w:line="276" w:lineRule="auto"/>
-        <w:rPr>
-          <w:rFonts w:ascii="Arial" w:hAnsi="Arial" w:cs="Arial"/>
-          <w:sz w:val="24"/>
-        </w:rPr>
-      </w:pPr>
-    </w:p>
-    <w:p>
-      <w:pPr>
-        <w:spacing w:line="276" w:lineRule="auto"/>
-        <w:rPr>
-          <w:rFonts w:ascii="Arial" w:hAnsi="Arial" w:cs="Arial"/>
-          <w:sz w:val="24"/>
-        </w:rPr>
-      </w:pPr>
-    </w:p>
-    <w:p>
-      <w:pPr>
-        <w:spacing w:line="276" w:lineRule="auto"/>
-        <w:rPr>
-          <w:rFonts w:ascii="Arial" w:hAnsi="Arial" w:cs="Arial"/>
-          <w:sz w:val="24"/>
-        </w:rPr>
-      </w:pPr>
       <w:r>
         <w:rPr>
           <w:rFonts w:ascii="Arial" w:hAnsi="Arial" w:cs="Arial"/>
           <w:noProof/>
           <w:lang w:val="es-MX" w:eastAsia="es-MX"/>
         </w:rPr>
+        <w:lastRenderedPageBreak/>
         <mc:AlternateContent>
           <mc:Choice Requires="wps">
             <w:drawing>
@@ -1994,7 +2010,7 @@
               </wp:anchor>
             </w:drawing>
           </mc:Choice>
-          <mc:Fallback xmlns:cx1="http://schemas.microsoft.com/office/drawing/2015/9/8/chartex">
+          <mc:Fallback>
             <w:pict>
               <v:rect w14:anchorId="19E49FED" id="Rectángulo 15" o:spid="_x0000_s1028" style="position:absolute;margin-left:-38.85pt;margin-top:18.8pt;width:533.9pt;height:21.05pt;z-index:251782144;visibility:visible;mso-wrap-style:square;mso-width-percent:0;mso-height-percent:0;mso-wrap-distance-left:9pt;mso-wrap-distance-top:0;mso-wrap-distance-right:9pt;mso-wrap-distance-bottom:0;mso-position-horizontal:absolute;mso-position-horizontal-relative:margin;mso-position-vertical:absolute;mso-position-vertical-relative:text;mso-width-percent:0;mso-height-percent:0;mso-width-relative:margin;mso-height-relative:margin;v-text-anchor:middle" o:gfxdata="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" fillcolor="#aaa [3030]" stroked="f">
                 <v:fill color2="#a3a3a3 [3174]" rotate="t" colors="0 #afafaf;.5 #a5a5a5;1 #929292" focus="100%" type="gradient">
@@ -2191,7 +2207,7 @@
               </wp:anchor>
             </w:drawing>
           </mc:Choice>
-          <mc:Fallback xmlns:cx1="http://schemas.microsoft.com/office/drawing/2015/9/8/chartex">
+          <mc:Fallback>
             <w:pict>
               <v:rect w14:anchorId="65862A9D" id="Rectángulo 17" o:spid="_x0000_s1029" style="position:absolute;margin-left:63.65pt;margin-top:21.25pt;width:346.4pt;height:89.3pt;z-index:251784192;visibility:visible;mso-wrap-style:square;mso-height-percent:0;mso-wrap-distance-left:9pt;mso-wrap-distance-top:0;mso-wrap-distance-right:9pt;mso-wrap-distance-bottom:0;mso-position-horizontal:absolute;mso-position-horizontal-relative:text;mso-position-vertical:absolute;mso-position-vertical-relative:text;mso-height-percent:0;mso-height-relative:margin;v-text-anchor:middle" o:gfxdata="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" fillcolor="white [3201]" strokecolor="#a5a5a5 [3206]" strokeweight="1pt">
                 <v:textbox>
@@ -2359,7 +2375,7 @@
               </wp:anchor>
             </w:drawing>
           </mc:Choice>
-          <mc:Fallback xmlns:cx1="http://schemas.microsoft.com/office/drawing/2015/9/8/chartex">
+          <mc:Fallback>
             <w:pict>
               <v:rect w14:anchorId="77267B3C" id="Rectángulo 16" o:spid="_x0000_s1030" style="position:absolute;margin-left:63.7pt;margin-top:.4pt;width:347.05pt;height:20.4pt;z-index:251783168;visibility:visible;mso-wrap-style:square;mso-width-percent:0;mso-height-percent:0;mso-wrap-distance-left:9pt;mso-wrap-distance-top:0;mso-wrap-distance-right:9pt;mso-wrap-distance-bottom:0;mso-position-horizontal:absolute;mso-position-horizontal-relative:text;mso-position-vertical:absolute;mso-position-vertical-relative:text;mso-width-percent:0;mso-height-percent:0;mso-width-relative:margin;mso-height-relative:margin;v-text-anchor:middle" o:gfxdata="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" fillcolor="#c3c3c3 [2166]" strokecolor="#a5a5a5 [3206]" strokeweight=".5pt">
                 <v:fill color2="#b6b6b6 [2614]" rotate="t" colors="0 #d2d2d2;.5 #c8c8c8;1 silver" focus="100%" type="gradient">
@@ -2460,18 +2476,18 @@
           <w:b w:val="0"/>
         </w:rPr>
       </w:pPr>
-      <w:bookmarkStart w:id="0" w:name="_Toc123297018"/>
-      <w:bookmarkStart w:id="1" w:name="_Toc125704530"/>
-      <w:bookmarkStart w:id="2" w:name="_Toc135217848"/>
+      <w:bookmarkStart w:id="1" w:name="_Toc123297018"/>
+      <w:bookmarkStart w:id="2" w:name="_Toc125704530"/>
+      <w:bookmarkStart w:id="3" w:name="_Toc136419823"/>
       <w:r>
         <w:rPr>
           <w:rFonts w:cs="Arial"/>
         </w:rPr>
         <w:t>Objetivo</w:t>
       </w:r>
-      <w:bookmarkEnd w:id="0"/>
       <w:bookmarkEnd w:id="1"/>
       <w:bookmarkEnd w:id="2"/>
+      <w:bookmarkEnd w:id="3"/>
     </w:p>
     <w:p>
       <w:pPr>
@@ -2545,18 +2561,18 @@
           <w:b w:val="0"/>
         </w:rPr>
       </w:pPr>
-      <w:bookmarkStart w:id="3" w:name="_Toc123297019"/>
-      <w:bookmarkStart w:id="4" w:name="_Toc125704531"/>
-      <w:bookmarkStart w:id="5" w:name="_Toc135217849"/>
+      <w:bookmarkStart w:id="4" w:name="_Toc123297019"/>
+      <w:bookmarkStart w:id="5" w:name="_Toc125704531"/>
+      <w:bookmarkStart w:id="6" w:name="_Toc136419824"/>
       <w:r>
         <w:rPr>
           <w:rFonts w:cs="Arial"/>
         </w:rPr>
         <w:t>Alcance</w:t>
       </w:r>
-      <w:bookmarkEnd w:id="3"/>
       <w:bookmarkEnd w:id="4"/>
       <w:bookmarkEnd w:id="5"/>
+      <w:bookmarkEnd w:id="6"/>
       <w:r>
         <w:rPr>
           <w:rFonts w:cs="Arial"/>
@@ -2588,8 +2604,92 @@
           <w:rFonts w:ascii="Arial" w:hAnsi="Arial" w:cs="Arial"/>
           <w:sz w:val="24"/>
         </w:rPr>
-        <w:t>Cumplir con los requerimientos de acuerdo a los procesos del área de Dirección de Presupuesto y Control Presupuestal que se realiza para el procesamiento de la información, de acuerdo al flujo indicado en sus diagramas de proceso.</w:t>
+        <w:t xml:space="preserve">El alcance de la presente </w:t>
       </w:r>
+      <w:r>
+        <w:rPr>
+          <w:rFonts w:ascii="Arial" w:hAnsi="Arial" w:cs="Arial"/>
+          <w:sz w:val="24"/>
+        </w:rPr>
+        <w:t>Plataforma de Distribución de Recursos a Mu</w:t>
+      </w:r>
+      <w:r>
+        <w:rPr>
+          <w:rFonts w:ascii="Arial" w:hAnsi="Arial" w:cs="Arial"/>
+          <w:sz w:val="24"/>
+        </w:rPr>
+        <w:t xml:space="preserve">nicipios y </w:t>
+      </w:r>
+      <w:r>
+        <w:rPr>
+          <w:rFonts w:ascii="Arial" w:hAnsi="Arial" w:cs="Arial"/>
+          <w:sz w:val="24"/>
+        </w:rPr>
+        <w:t>Organismos Públicos Descentralizados</w:t>
+      </w:r>
+      <w:r>
+        <w:rPr>
+          <w:rFonts w:ascii="Arial" w:hAnsi="Arial" w:cs="Arial"/>
+          <w:sz w:val="24"/>
+        </w:rPr>
+        <w:t xml:space="preserve"> es </w:t>
+      </w:r>
+      <w:r>
+        <w:rPr>
+          <w:rFonts w:ascii="Arial" w:hAnsi="Arial" w:cs="Arial"/>
+          <w:sz w:val="24"/>
+        </w:rPr>
+        <w:t xml:space="preserve">cumplir con los requerimientos de acuerdo a los procesos </w:t>
+      </w:r>
+      <w:r>
+        <w:rPr>
+          <w:rFonts w:ascii="Arial" w:hAnsi="Arial" w:cs="Arial"/>
+          <w:sz w:val="24"/>
+        </w:rPr>
+        <w:t>del</w:t>
+      </w:r>
+      <w:r>
+        <w:rPr>
+          <w:rFonts w:ascii="Arial" w:hAnsi="Arial" w:cs="Arial"/>
+          <w:sz w:val="24"/>
+        </w:rPr>
+        <w:t xml:space="preserve"> área </w:t>
+      </w:r>
+      <w:r>
+        <w:rPr>
+          <w:rFonts w:ascii="Arial" w:hAnsi="Arial" w:cs="Arial"/>
+          <w:sz w:val="24"/>
+        </w:rPr>
+        <w:t xml:space="preserve">de Tecnologías </w:t>
+      </w:r>
+      <w:r>
+        <w:rPr>
+          <w:rFonts w:ascii="Arial" w:hAnsi="Arial" w:cs="Arial"/>
+          <w:sz w:val="24"/>
+        </w:rPr>
+        <w:t xml:space="preserve">realice en el procesamiento de la información que le compete de acuerdo al flujo indicado en </w:t>
+      </w:r>
+      <w:r>
+        <w:rPr>
+          <w:rFonts w:ascii="Arial" w:hAnsi="Arial" w:cs="Arial"/>
+          <w:sz w:val="24"/>
+        </w:rPr>
+        <w:t>sus</w:t>
+      </w:r>
+      <w:r>
+        <w:rPr>
+          <w:rFonts w:ascii="Arial" w:hAnsi="Arial" w:cs="Arial"/>
+          <w:sz w:val="24"/>
+        </w:rPr>
+        <w:t xml:space="preserve"> diagrama</w:t>
+      </w:r>
+      <w:r>
+        <w:rPr>
+          <w:rFonts w:ascii="Arial" w:hAnsi="Arial" w:cs="Arial"/>
+          <w:sz w:val="24"/>
+        </w:rPr>
+        <w:t>s de proceso</w:t>
+      </w:r>
     </w:p>
     <w:p>
       <w:pPr>
@@ -2599,18 +2699,18 @@
           <w:rFonts w:cs="Arial"/>
         </w:rPr>
       </w:pPr>
-      <w:bookmarkStart w:id="6" w:name="_Toc123297020"/>
-      <w:bookmarkStart w:id="7" w:name="_Toc125704532"/>
-      <w:bookmarkStart w:id="8" w:name="_Toc135217850"/>
+      <w:bookmarkStart w:id="7" w:name="_Toc123297020"/>
+      <w:bookmarkStart w:id="8" w:name="_Toc125704532"/>
+      <w:bookmarkStart w:id="9" w:name="_Toc136419825"/>
       <w:r>
         <w:rPr>
           <w:rFonts w:cs="Arial"/>
         </w:rPr>
         <w:t>Usuario</w:t>
       </w:r>
-      <w:bookmarkEnd w:id="6"/>
       <w:bookmarkEnd w:id="7"/>
       <w:bookmarkEnd w:id="8"/>
+      <w:bookmarkEnd w:id="9"/>
     </w:p>
     <w:p>
       <w:pPr>
@@ -2639,7 +2739,21 @@
           <w:rFonts w:ascii="Arial" w:hAnsi="Arial" w:cs="Arial"/>
           <w:sz w:val="24"/>
         </w:rPr>
-        <w:t>Tecnologías de la</w:t>
+        <w:t xml:space="preserve">Tecnologías </w:t>
+      </w:r>
+      <w:r>
+        <w:rPr>
+          <w:rFonts w:ascii="Arial" w:hAnsi="Arial" w:cs="Arial"/>
+          <w:sz w:val="24"/>
+        </w:rPr>
+        <w:t xml:space="preserve">de la Información </w:t>
+      </w:r>
+      <w:r>
+        <w:rPr>
+          <w:rFonts w:ascii="Arial" w:hAnsi="Arial" w:cs="Arial"/>
+          <w:sz w:val="24"/>
+        </w:rPr>
+        <w:t>de la</w:t>
       </w:r>
       <w:r>
         <w:rPr>
@@ -2654,6 +2768,13 @@
           <w:sz w:val="24"/>
         </w:rPr>
         <w:t xml:space="preserve"> General del Estado</w:t>
+      </w:r>
+      <w:r>
+        <w:rPr>
+          <w:rFonts w:ascii="Arial" w:hAnsi="Arial" w:cs="Arial"/>
+          <w:sz w:val="24"/>
+        </w:rPr>
+        <w:t xml:space="preserve"> de Nuevo León</w:t>
       </w:r>
     </w:p>
     <w:p>
@@ -2833,7 +2954,7 @@
               </wp:anchor>
             </w:drawing>
           </mc:Choice>
-          <mc:Fallback xmlns:cx1="http://schemas.microsoft.com/office/drawing/2015/9/8/chartex">
+          <mc:Fallback>
             <w:pict>
               <v:rect w14:anchorId="71066FE7" id="Rectángulo 125" o:spid="_x0000_s1031" style="position:absolute;margin-left:-36.35pt;margin-top:3pt;width:533.9pt;height:21.05pt;z-index:251819008;visibility:visible;mso-wrap-style:square;mso-width-percent:0;mso-height-percent:0;mso-wrap-distance-left:9pt;mso-wrap-distance-top:0;mso-wrap-distance-right:9pt;mso-wrap-distance-bottom:0;mso-position-horizontal:absolute;mso-position-horizontal-relative:margin;mso-position-vertical:absolute;mso-position-vertical-relative:text;mso-width-percent:0;mso-height-percent:0;mso-width-relative:margin;mso-height-relative:margin;v-text-anchor:middle" o:gfxdata="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" fillcolor="#aaa [3030]" stroked="f">
                 <v:fill color2="#a3a3a3 [3174]" rotate="t" colors="0 #afafaf;.5 #a5a5a5;1 #929292" focus="100%" type="gradient">
@@ -2919,10 +3040,10 @@
           <w:szCs w:val="44"/>
         </w:rPr>
       </w:pPr>
-      <w:bookmarkStart w:id="9" w:name="_Toc123297021"/>
-      <w:bookmarkStart w:id="10" w:name="_Toc124335006"/>
-      <w:bookmarkStart w:id="11" w:name="_Toc124345687"/>
-      <w:bookmarkStart w:id="12" w:name="_Toc135217851"/>
+      <w:bookmarkStart w:id="10" w:name="_Toc123297021"/>
+      <w:bookmarkStart w:id="11" w:name="_Toc124335006"/>
+      <w:bookmarkStart w:id="12" w:name="_Toc124345687"/>
+      <w:bookmarkStart w:id="13" w:name="_Toc136419826"/>
       <w:r>
         <w:rPr>
           <w:rFonts w:cs="Arial"/>
@@ -2931,10 +3052,10 @@
         </w:rPr>
         <w:t>ASPECTOS GENERALES DE LA PLATAFORMA</w:t>
       </w:r>
-      <w:bookmarkEnd w:id="9"/>
       <w:bookmarkEnd w:id="10"/>
       <w:bookmarkEnd w:id="11"/>
       <w:bookmarkEnd w:id="12"/>
+      <w:bookmarkEnd w:id="13"/>
     </w:p>
     <w:p>
       <w:pPr>
@@ -3115,18 +3236,18 @@
           <w:rFonts w:cs="Arial"/>
         </w:rPr>
       </w:pPr>
-      <w:bookmarkStart w:id="13" w:name="_Toc124335007"/>
-      <w:bookmarkStart w:id="14" w:name="_Toc124345688"/>
-      <w:bookmarkStart w:id="15" w:name="_Toc135217852"/>
+      <w:bookmarkStart w:id="14" w:name="_Toc124335007"/>
+      <w:bookmarkStart w:id="15" w:name="_Toc124345688"/>
+      <w:bookmarkStart w:id="16" w:name="_Toc136419827"/>
       <w:r>
         <w:rPr>
           <w:rFonts w:cs="Arial"/>
         </w:rPr>
         <w:t>Acceso a Plataforma</w:t>
       </w:r>
-      <w:bookmarkEnd w:id="13"/>
       <w:bookmarkEnd w:id="14"/>
       <w:bookmarkEnd w:id="15"/>
+      <w:bookmarkEnd w:id="16"/>
     </w:p>
     <w:p>
       <w:pPr>
@@ -3210,18 +3331,18 @@
           <w:szCs w:val="28"/>
         </w:rPr>
       </w:pPr>
-      <w:bookmarkStart w:id="16" w:name="_Toc124335008"/>
-      <w:bookmarkStart w:id="17" w:name="_Toc124345689"/>
-      <w:bookmarkStart w:id="18" w:name="_Toc135217853"/>
+      <w:bookmarkStart w:id="17" w:name="_Toc124335008"/>
+      <w:bookmarkStart w:id="18" w:name="_Toc124345689"/>
+      <w:bookmarkStart w:id="19" w:name="_Toc136419828"/>
       <w:r>
         <w:rPr>
           <w:rFonts w:cs="Arial"/>
         </w:rPr>
         <w:t>Inicio</w:t>
       </w:r>
-      <w:bookmarkEnd w:id="16"/>
       <w:bookmarkEnd w:id="17"/>
       <w:bookmarkEnd w:id="18"/>
+      <w:bookmarkEnd w:id="19"/>
     </w:p>
     <w:p>
       <w:pPr>
@@ -3472,18 +3593,18 @@
           <w:szCs w:val="28"/>
         </w:rPr>
       </w:pPr>
-      <w:bookmarkStart w:id="19" w:name="_Toc124335009"/>
-      <w:bookmarkStart w:id="20" w:name="_Toc124345690"/>
-      <w:bookmarkStart w:id="21" w:name="_Toc135217854"/>
+      <w:bookmarkStart w:id="20" w:name="_Toc124335009"/>
+      <w:bookmarkStart w:id="21" w:name="_Toc124345690"/>
+      <w:bookmarkStart w:id="22" w:name="_Toc136419829"/>
       <w:r>
         <w:rPr>
           <w:rFonts w:cs="Arial"/>
         </w:rPr>
         <w:t>Inicio de Sesión</w:t>
       </w:r>
-      <w:bookmarkEnd w:id="19"/>
       <w:bookmarkEnd w:id="20"/>
       <w:bookmarkEnd w:id="21"/>
+      <w:bookmarkEnd w:id="22"/>
     </w:p>
     <w:p>
       <w:pPr>
@@ -3717,7 +3838,7 @@
               </wp:anchor>
             </w:drawing>
           </mc:Choice>
-          <mc:Fallback xmlns:cx1="http://schemas.microsoft.com/office/drawing/2015/9/8/chartex">
+          <mc:Fallback>
             <w:pict>
               <v:oval w14:anchorId="7EE04F41" id="Elipse 51" o:spid="_x0000_s1032" style="position:absolute;margin-left:245.35pt;margin-top:7.45pt;width:28.85pt;height:27.5pt;z-index:251928576;visibility:visible;mso-wrap-style:square;mso-width-percent:0;mso-height-percent:0;mso-wrap-distance-left:9pt;mso-wrap-distance-top:0;mso-wrap-distance-right:9pt;mso-wrap-distance-bottom:0;mso-position-horizontal:absolute;mso-position-horizontal-relative:text;mso-position-vertical:absolute;mso-position-vertical-relative:text;mso-width-percent:0;mso-height-percent:0;mso-width-relative:margin;mso-height-relative:margin;v-text-anchor:middle" o:gfxdata="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" fillcolor="#70ad47 [3209]" strokecolor="#375623 [1609]" strokeweight="1pt">
                 <v:stroke joinstyle="miter"/>
@@ -3854,7 +3975,7 @@
               </wp:anchor>
             </w:drawing>
           </mc:Choice>
-          <mc:Fallback xmlns:cx1="http://schemas.microsoft.com/office/drawing/2015/9/8/chartex">
+          <mc:Fallback>
             <w:pict>
               <v:oval w14:anchorId="78FF9580" id="Elipse 52" o:spid="_x0000_s1033" style="position:absolute;margin-left:242.5pt;margin-top:17.2pt;width:28.85pt;height:27.5pt;z-index:251927552;visibility:visible;mso-wrap-style:square;mso-width-percent:0;mso-height-percent:0;mso-wrap-distance-left:9pt;mso-wrap-distance-top:0;mso-wrap-distance-right:9pt;mso-wrap-distance-bottom:0;mso-position-horizontal:absolute;mso-position-horizontal-relative:text;mso-position-vertical:absolute;mso-position-vertical-relative:text;mso-width-percent:0;mso-height-percent:0;mso-width-relative:margin;mso-height-relative:margin;v-text-anchor:middle" o:gfxdata="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" fillcolor="#70ad47 [3209]" strokecolor="#375623 [1609]" strokeweight="1pt">
                 <v:stroke joinstyle="miter"/>
@@ -3991,7 +4112,7 @@
               </wp:anchor>
             </w:drawing>
           </mc:Choice>
-          <mc:Fallback xmlns:cx1="http://schemas.microsoft.com/office/drawing/2015/9/8/chartex">
+          <mc:Fallback>
             <w:pict>
               <v:oval w14:anchorId="15D8A67D" id="Elipse 54" o:spid="_x0000_s1034" style="position:absolute;margin-left:348.5pt;margin-top:11.65pt;width:28.85pt;height:27.5pt;z-index:251926528;visibility:visible;mso-wrap-style:square;mso-width-percent:0;mso-height-percent:0;mso-wrap-distance-left:9pt;mso-wrap-distance-top:0;mso-wrap-distance-right:9pt;mso-wrap-distance-bottom:0;mso-position-horizontal:absolute;mso-position-horizontal-relative:text;mso-position-vertical:absolute;mso-position-vertical-relative:text;mso-width-percent:0;mso-height-percent:0;mso-width-relative:margin;mso-height-relative:margin;v-text-anchor:middle" o:gfxdata="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" fillcolor="#70ad47 [3209]" strokecolor="#375623 [1609]" strokeweight="1pt">
                 <v:stroke joinstyle="miter"/>
@@ -4077,18 +4198,18 @@
           <w:szCs w:val="28"/>
         </w:rPr>
       </w:pPr>
-      <w:bookmarkStart w:id="22" w:name="_Toc124335010"/>
-      <w:bookmarkStart w:id="23" w:name="_Toc124345691"/>
-      <w:bookmarkStart w:id="24" w:name="_Toc135217855"/>
+      <w:bookmarkStart w:id="23" w:name="_Toc124335010"/>
+      <w:bookmarkStart w:id="24" w:name="_Toc124345691"/>
+      <w:bookmarkStart w:id="25" w:name="_Toc136419830"/>
       <w:r>
         <w:rPr>
           <w:rFonts w:cs="Arial"/>
         </w:rPr>
         <w:t>Elegir la Plataforma</w:t>
       </w:r>
-      <w:bookmarkEnd w:id="22"/>
       <w:bookmarkEnd w:id="23"/>
       <w:bookmarkEnd w:id="24"/>
+      <w:bookmarkEnd w:id="25"/>
     </w:p>
     <w:p>
       <w:pPr>
@@ -4174,7 +4295,6 @@
           <w:noProof/>
           <w:lang w:val="es-MX" w:eastAsia="es-MX"/>
         </w:rPr>
-        <w:lastRenderedPageBreak/>
         <w:drawing>
           <wp:inline distT="0" distB="0" distL="0" distR="0" wp14:anchorId="465E0EE1" wp14:editId="216DAC13">
             <wp:extent cx="2514600" cy="2487855"/>
@@ -4245,20 +4365,20 @@
           <w:rFonts w:cs="Arial"/>
         </w:rPr>
       </w:pPr>
-      <w:bookmarkStart w:id="25" w:name="_Toc124335011"/>
-      <w:bookmarkStart w:id="26" w:name="_Toc124345692"/>
-      <w:bookmarkStart w:id="27" w:name="_Toc134789025"/>
-      <w:bookmarkStart w:id="28" w:name="_Toc135217856"/>
+      <w:bookmarkStart w:id="26" w:name="_Toc124335011"/>
+      <w:bookmarkStart w:id="27" w:name="_Toc124345692"/>
+      <w:bookmarkStart w:id="28" w:name="_Toc134789025"/>
+      <w:bookmarkStart w:id="29" w:name="_Toc136419831"/>
       <w:r>
         <w:rPr>
           <w:rFonts w:cs="Arial"/>
         </w:rPr>
         <w:t>Pantalla de Bienvenida</w:t>
       </w:r>
-      <w:bookmarkEnd w:id="25"/>
       <w:bookmarkEnd w:id="26"/>
       <w:bookmarkEnd w:id="27"/>
       <w:bookmarkEnd w:id="28"/>
+      <w:bookmarkEnd w:id="29"/>
     </w:p>
     <w:p>
       <w:pPr>
@@ -4562,7 +4682,6 @@
                 <w:sz w:val="24"/>
                 <w:lang w:val="es-MX" w:eastAsia="es-MX"/>
               </w:rPr>
-              <w:lastRenderedPageBreak/>
               <w:drawing>
                 <wp:inline distT="0" distB="0" distL="0" distR="0" wp14:anchorId="13A99E8E" wp14:editId="6D3470A5">
                   <wp:extent cx="1105054" cy="704948"/>
@@ -4673,7 +4792,9 @@
               <w:jc w:val="center"/>
               <w:rPr>
                 <w:rFonts w:ascii="Arial" w:hAnsi="Arial" w:cs="Arial"/>
-                <w:sz w:val="24"/>
+                <w:noProof/>
+                <w:sz w:val="24"/>
+                <w:lang w:val="es-MX" w:eastAsia="es-MX"/>
               </w:rPr>
             </w:pPr>
             <w:r>
@@ -4684,10 +4805,10 @@
                 <w:lang w:val="es-MX" w:eastAsia="es-MX"/>
               </w:rPr>
               <w:drawing>
-                <wp:inline distT="0" distB="0" distL="0" distR="0" wp14:anchorId="0FD25996" wp14:editId="13C39BD9">
-                  <wp:extent cx="1819529" cy="600159"/>
-                  <wp:effectExtent l="0" t="0" r="0" b="9525"/>
-                  <wp:docPr id="22" name="Imagen 22"/>
+                <wp:inline distT="0" distB="0" distL="0" distR="0" wp14:anchorId="523E8AD4" wp14:editId="4460CD4B">
+                  <wp:extent cx="1019317" cy="847843"/>
+                  <wp:effectExtent l="0" t="0" r="9525" b="9525"/>
+                  <wp:docPr id="27" name="Imagen 27"/>
                   <wp:cNvGraphicFramePr>
                     <a:graphicFrameLocks xmlns:a="http://schemas.openxmlformats.org/drawingml/2006/main" noChangeAspect="1"/>
                   </wp:cNvGraphicFramePr>
@@ -4707,7 +4828,7 @@
                         <pic:spPr>
                           <a:xfrm>
                             <a:off x="0" y="0"/>
-                            <a:ext cx="1819529" cy="600159"/>
+                            <a:ext cx="1019317" cy="847843"/>
                           </a:xfrm>
                           <a:prstGeom prst="rect">
                             <a:avLst/>
@@ -4729,7 +4850,9 @@
             <w:pPr>
               <w:rPr>
                 <w:rFonts w:ascii="Arial" w:hAnsi="Arial" w:cs="Arial"/>
-                <w:sz w:val="24"/>
+                <w:b/>
+                <w:sz w:val="24"/>
+                <w:szCs w:val="24"/>
               </w:rPr>
             </w:pPr>
             <w:r>
@@ -4737,8 +4860,9 @@
                 <w:rFonts w:ascii="Arial" w:hAnsi="Arial" w:cs="Arial"/>
                 <w:b/>
                 <w:sz w:val="24"/>
-              </w:rPr>
-              <w:t>Bienvenida</w:t>
+                <w:szCs w:val="24"/>
+              </w:rPr>
+              <w:t>Configuración de perfil</w:t>
             </w:r>
           </w:p>
           <w:p>
@@ -4747,14 +4871,24 @@
               <w:rPr>
                 <w:rFonts w:ascii="Arial" w:hAnsi="Arial" w:cs="Arial"/>
                 <w:sz w:val="24"/>
+                <w:szCs w:val="24"/>
               </w:rPr>
             </w:pPr>
             <w:r>
               <w:rPr>
                 <w:rFonts w:ascii="Arial" w:hAnsi="Arial" w:cs="Arial"/>
                 <w:sz w:val="24"/>
-              </w:rPr>
-              <w:t xml:space="preserve">Dar clic en el botón para el desplegar apartados de uso de la plataforma. </w:t>
+                <w:szCs w:val="24"/>
+              </w:rPr>
+              <w:t>M</w:t>
+            </w:r>
+            <w:r>
+              <w:rPr>
+                <w:rFonts w:ascii="Arial" w:hAnsi="Arial" w:cs="Arial"/>
+                <w:sz w:val="24"/>
+                <w:szCs w:val="24"/>
+              </w:rPr>
+              <w:t>uestra información de usuario, cambio de contraseña y cierre de sesión</w:t>
             </w:r>
           </w:p>
         </w:tc>
@@ -4773,23 +4907,21 @@
               <w:jc w:val="center"/>
               <w:rPr>
                 <w:rFonts w:ascii="Arial" w:hAnsi="Arial" w:cs="Arial"/>
+                <w:sz w:val="24"/>
+              </w:rPr>
+            </w:pPr>
+            <w:r>
+              <w:rPr>
+                <w:rFonts w:ascii="Arial" w:hAnsi="Arial" w:cs="Arial"/>
                 <w:noProof/>
                 <w:sz w:val="24"/>
                 <w:lang w:val="es-MX" w:eastAsia="es-MX"/>
               </w:rPr>
-            </w:pPr>
-            <w:r>
-              <w:rPr>
-                <w:rFonts w:ascii="Arial" w:hAnsi="Arial" w:cs="Arial"/>
-                <w:noProof/>
-                <w:sz w:val="24"/>
-                <w:lang w:val="es-MX" w:eastAsia="es-MX"/>
-              </w:rPr>
               <w:drawing>
-                <wp:inline distT="0" distB="0" distL="0" distR="0" wp14:anchorId="523E8AD4" wp14:editId="4460CD4B">
-                  <wp:extent cx="1019317" cy="847843"/>
-                  <wp:effectExtent l="0" t="0" r="9525" b="9525"/>
-                  <wp:docPr id="27" name="Imagen 27"/>
+                <wp:inline distT="0" distB="0" distL="0" distR="0" wp14:anchorId="50B08DC3" wp14:editId="203B51AD">
+                  <wp:extent cx="781159" cy="828791"/>
+                  <wp:effectExtent l="0" t="0" r="0" b="9525"/>
+                  <wp:docPr id="28" name="Imagen 28"/>
                   <wp:cNvGraphicFramePr>
                     <a:graphicFrameLocks xmlns:a="http://schemas.openxmlformats.org/drawingml/2006/main" noChangeAspect="1"/>
                   </wp:cNvGraphicFramePr>
@@ -4809,7 +4941,7 @@
                         <pic:spPr>
                           <a:xfrm>
                             <a:off x="0" y="0"/>
-                            <a:ext cx="1019317" cy="847843"/>
+                            <a:ext cx="781159" cy="828791"/>
                           </a:xfrm>
                           <a:prstGeom prst="rect">
                             <a:avLst/>
@@ -4829,6 +4961,7 @@
           </w:tcPr>
           <w:p>
             <w:pPr>
+              <w:jc w:val="both"/>
               <w:rPr>
                 <w:rFonts w:ascii="Arial" w:hAnsi="Arial" w:cs="Arial"/>
                 <w:b/>
@@ -4843,7 +4976,7 @@
                 <w:sz w:val="24"/>
                 <w:szCs w:val="24"/>
               </w:rPr>
-              <w:t>Configuración de perfil</w:t>
+              <w:t>Botón de Buzón de Notificaciones</w:t>
             </w:r>
           </w:p>
           <w:p>
@@ -4861,16 +4994,18 @@
                 <w:sz w:val="24"/>
                 <w:szCs w:val="24"/>
               </w:rPr>
-              <w:t>M</w:t>
-            </w:r>
-            <w:r>
-              <w:rPr>
-                <w:rFonts w:ascii="Arial" w:hAnsi="Arial" w:cs="Arial"/>
-                <w:sz w:val="24"/>
-                <w:szCs w:val="24"/>
-              </w:rPr>
-              <w:t>uestra información de usuario, cambio de contraseña y cierre de sesión</w:t>
-            </w:r>
+              <w:t>Botón de acceso al buzón mensajes y notificaciones</w:t>
+            </w:r>
+          </w:p>
+          <w:p>
+            <w:pPr>
+              <w:rPr>
+                <w:rFonts w:ascii="Arial" w:hAnsi="Arial" w:cs="Arial"/>
+                <w:b/>
+                <w:sz w:val="24"/>
+                <w:szCs w:val="24"/>
+              </w:rPr>
+            </w:pPr>
           </w:p>
         </w:tc>
       </w:tr>
@@ -4899,10 +5034,10 @@
                 <w:lang w:val="es-MX" w:eastAsia="es-MX"/>
               </w:rPr>
               <w:drawing>
-                <wp:inline distT="0" distB="0" distL="0" distR="0" wp14:anchorId="50B08DC3" wp14:editId="203B51AD">
-                  <wp:extent cx="781159" cy="828791"/>
-                  <wp:effectExtent l="0" t="0" r="0" b="9525"/>
-                  <wp:docPr id="28" name="Imagen 28"/>
+                <wp:inline distT="0" distB="0" distL="0" distR="0" wp14:anchorId="1EB9198A" wp14:editId="3E1585BF">
+                  <wp:extent cx="828791" cy="771633"/>
+                  <wp:effectExtent l="0" t="0" r="9525" b="9525"/>
+                  <wp:docPr id="29" name="Imagen 29"/>
                   <wp:cNvGraphicFramePr>
                     <a:graphicFrameLocks xmlns:a="http://schemas.openxmlformats.org/drawingml/2006/main" noChangeAspect="1"/>
                   </wp:cNvGraphicFramePr>
@@ -4922,122 +5057,6 @@
                         <pic:spPr>
                           <a:xfrm>
                             <a:off x="0" y="0"/>
-                            <a:ext cx="781159" cy="828791"/>
-                          </a:xfrm>
-                          <a:prstGeom prst="rect">
-                            <a:avLst/>
-                          </a:prstGeom>
-                        </pic:spPr>
-                      </pic:pic>
-                    </a:graphicData>
-                  </a:graphic>
-                </wp:inline>
-              </w:drawing>
-            </w:r>
-          </w:p>
-        </w:tc>
-        <w:tc>
-          <w:tcPr>
-            <w:tcW w:w="4414" w:type="dxa"/>
-          </w:tcPr>
-          <w:p>
-            <w:pPr>
-              <w:jc w:val="both"/>
-              <w:rPr>
-                <w:rFonts w:ascii="Arial" w:hAnsi="Arial" w:cs="Arial"/>
-                <w:b/>
-                <w:sz w:val="24"/>
-                <w:szCs w:val="24"/>
-              </w:rPr>
-            </w:pPr>
-            <w:r>
-              <w:rPr>
-                <w:rFonts w:ascii="Arial" w:hAnsi="Arial" w:cs="Arial"/>
-                <w:b/>
-                <w:sz w:val="24"/>
-                <w:szCs w:val="24"/>
-              </w:rPr>
-              <w:t>Botón de Buzón de Notificaciones</w:t>
-            </w:r>
-          </w:p>
-          <w:p>
-            <w:pPr>
-              <w:jc w:val="both"/>
-              <w:rPr>
-                <w:rFonts w:ascii="Arial" w:hAnsi="Arial" w:cs="Arial"/>
-                <w:sz w:val="24"/>
-                <w:szCs w:val="24"/>
-              </w:rPr>
-            </w:pPr>
-            <w:r>
-              <w:rPr>
-                <w:rFonts w:ascii="Arial" w:hAnsi="Arial" w:cs="Arial"/>
-                <w:sz w:val="24"/>
-                <w:szCs w:val="24"/>
-              </w:rPr>
-              <w:t>Botón de acceso al buzón mensajes y notificaciones</w:t>
-            </w:r>
-          </w:p>
-          <w:p>
-            <w:pPr>
-              <w:rPr>
-                <w:rFonts w:ascii="Arial" w:hAnsi="Arial" w:cs="Arial"/>
-                <w:b/>
-                <w:sz w:val="24"/>
-                <w:szCs w:val="24"/>
-              </w:rPr>
-            </w:pPr>
-          </w:p>
-        </w:tc>
-      </w:tr>
-      <w:tr>
-        <w:tc>
-          <w:tcPr>
-            <w:tcW w:w="4414" w:type="dxa"/>
-          </w:tcPr>
-          <w:p>
-            <w:pPr>
-              <w:tabs>
-                <w:tab w:val="left" w:pos="1494"/>
-              </w:tabs>
-              <w:spacing w:line="276" w:lineRule="auto"/>
-              <w:jc w:val="center"/>
-              <w:rPr>
-                <w:rFonts w:ascii="Arial" w:hAnsi="Arial" w:cs="Arial"/>
-                <w:sz w:val="24"/>
-              </w:rPr>
-            </w:pPr>
-            <w:r>
-              <w:rPr>
-                <w:rFonts w:ascii="Arial" w:hAnsi="Arial" w:cs="Arial"/>
-                <w:noProof/>
-                <w:sz w:val="24"/>
-                <w:lang w:val="es-MX" w:eastAsia="es-MX"/>
-              </w:rPr>
-              <w:drawing>
-                <wp:inline distT="0" distB="0" distL="0" distR="0" wp14:anchorId="1EB9198A" wp14:editId="3E1585BF">
-                  <wp:extent cx="828791" cy="771633"/>
-                  <wp:effectExtent l="0" t="0" r="9525" b="9525"/>
-                  <wp:docPr id="29" name="Imagen 29"/>
-                  <wp:cNvGraphicFramePr>
-                    <a:graphicFrameLocks xmlns:a="http://schemas.openxmlformats.org/drawingml/2006/main" noChangeAspect="1"/>
-                  </wp:cNvGraphicFramePr>
-                  <a:graphic xmlns:a="http://schemas.openxmlformats.org/drawingml/2006/main">
-                    <a:graphicData uri="http://schemas.openxmlformats.org/drawingml/2006/picture">
-                      <pic:pic xmlns:pic="http://schemas.openxmlformats.org/drawingml/2006/picture">
-                        <pic:nvPicPr>
-                          <pic:cNvPr id="1" name=""/>
-                          <pic:cNvPicPr/>
-                        </pic:nvPicPr>
-                        <pic:blipFill>
-                          <a:blip r:embed="rId17"/>
-                          <a:stretch>
-                            <a:fillRect/>
-                          </a:stretch>
-                        </pic:blipFill>
-                        <pic:spPr>
-                          <a:xfrm>
-                            <a:off x="0" y="0"/>
                             <a:ext cx="828791" cy="771633"/>
                           </a:xfrm>
                           <a:prstGeom prst="rect">
@@ -5099,241 +5118,6 @@
           </w:p>
         </w:tc>
       </w:tr>
-      <w:tr>
-        <w:tc>
-          <w:tcPr>
-            <w:tcW w:w="4414" w:type="dxa"/>
-          </w:tcPr>
-          <w:p>
-            <w:pPr>
-              <w:tabs>
-                <w:tab w:val="left" w:pos="1494"/>
-              </w:tabs>
-              <w:spacing w:line="276" w:lineRule="auto"/>
-              <w:jc w:val="center"/>
-              <w:rPr>
-                <w:rFonts w:ascii="Arial" w:hAnsi="Arial" w:cs="Arial"/>
-                <w:sz w:val="24"/>
-              </w:rPr>
-            </w:pPr>
-            <w:r>
-              <w:rPr>
-                <w:rFonts w:ascii="Arial" w:hAnsi="Arial" w:cs="Arial"/>
-                <w:noProof/>
-                <w:sz w:val="24"/>
-                <w:lang w:val="es-MX" w:eastAsia="es-MX"/>
-              </w:rPr>
-              <w:drawing>
-                <wp:inline distT="0" distB="0" distL="0" distR="0" wp14:anchorId="5AB8B638" wp14:editId="7B336745">
-                  <wp:extent cx="885949" cy="743054"/>
-                  <wp:effectExtent l="0" t="0" r="9525" b="0"/>
-                  <wp:docPr id="30" name="Imagen 30"/>
-                  <wp:cNvGraphicFramePr>
-                    <a:graphicFrameLocks xmlns:a="http://schemas.openxmlformats.org/drawingml/2006/main" noChangeAspect="1"/>
-                  </wp:cNvGraphicFramePr>
-                  <a:graphic xmlns:a="http://schemas.openxmlformats.org/drawingml/2006/main">
-                    <a:graphicData uri="http://schemas.openxmlformats.org/drawingml/2006/picture">
-                      <pic:pic xmlns:pic="http://schemas.openxmlformats.org/drawingml/2006/picture">
-                        <pic:nvPicPr>
-                          <pic:cNvPr id="1" name=""/>
-                          <pic:cNvPicPr/>
-                        </pic:nvPicPr>
-                        <pic:blipFill>
-                          <a:blip r:embed="rId18"/>
-                          <a:stretch>
-                            <a:fillRect/>
-                          </a:stretch>
-                        </pic:blipFill>
-                        <pic:spPr>
-                          <a:xfrm>
-                            <a:off x="0" y="0"/>
-                            <a:ext cx="885949" cy="743054"/>
-                          </a:xfrm>
-                          <a:prstGeom prst="rect">
-                            <a:avLst/>
-                          </a:prstGeom>
-                        </pic:spPr>
-                      </pic:pic>
-                    </a:graphicData>
-                  </a:graphic>
-                </wp:inline>
-              </w:drawing>
-            </w:r>
-          </w:p>
-        </w:tc>
-        <w:tc>
-          <w:tcPr>
-            <w:tcW w:w="4414" w:type="dxa"/>
-          </w:tcPr>
-          <w:p>
-            <w:pPr>
-              <w:tabs>
-                <w:tab w:val="left" w:pos="1494"/>
-              </w:tabs>
-              <w:spacing w:line="276" w:lineRule="auto"/>
-              <w:rPr>
-                <w:rFonts w:ascii="Arial" w:hAnsi="Arial" w:cs="Arial"/>
-                <w:b/>
-                <w:sz w:val="24"/>
-              </w:rPr>
-            </w:pPr>
-            <w:r>
-              <w:rPr>
-                <w:rFonts w:ascii="Arial" w:hAnsi="Arial" w:cs="Arial"/>
-                <w:b/>
-                <w:sz w:val="24"/>
-              </w:rPr>
-              <w:t>Guía Rápida</w:t>
-            </w:r>
-          </w:p>
-          <w:p>
-            <w:pPr>
-              <w:tabs>
-                <w:tab w:val="left" w:pos="1494"/>
-              </w:tabs>
-              <w:spacing w:line="276" w:lineRule="auto"/>
-              <w:jc w:val="both"/>
-              <w:rPr>
-                <w:rFonts w:ascii="Arial" w:hAnsi="Arial" w:cs="Arial"/>
-                <w:b/>
-                <w:sz w:val="24"/>
-              </w:rPr>
-            </w:pPr>
-            <w:r>
-              <w:rPr>
-                <w:rFonts w:ascii="Arial" w:hAnsi="Arial" w:cs="Arial"/>
-                <w:sz w:val="24"/>
-              </w:rPr>
-              <w:t>Guía de referencia rápida que proporciona instrucciones resumida para usar la plataforma.</w:t>
-            </w:r>
-            <w:r>
-              <w:rPr>
-                <w:rFonts w:ascii="Arial" w:hAnsi="Arial" w:cs="Arial"/>
-                <w:b/>
-                <w:sz w:val="24"/>
-              </w:rPr>
-              <w:t xml:space="preserve"> </w:t>
-            </w:r>
-          </w:p>
-        </w:tc>
-      </w:tr>
-      <w:tr>
-        <w:tc>
-          <w:tcPr>
-            <w:tcW w:w="4414" w:type="dxa"/>
-          </w:tcPr>
-          <w:p>
-            <w:pPr>
-              <w:tabs>
-                <w:tab w:val="left" w:pos="1494"/>
-              </w:tabs>
-              <w:spacing w:line="276" w:lineRule="auto"/>
-              <w:jc w:val="center"/>
-              <w:rPr>
-                <w:rFonts w:ascii="Arial" w:hAnsi="Arial" w:cs="Arial"/>
-                <w:sz w:val="24"/>
-              </w:rPr>
-            </w:pPr>
-            <w:r>
-              <w:rPr>
-                <w:rFonts w:ascii="Arial" w:hAnsi="Arial" w:cs="Arial"/>
-                <w:noProof/>
-                <w:sz w:val="24"/>
-                <w:lang w:val="es-MX" w:eastAsia="es-MX"/>
-              </w:rPr>
-              <w:drawing>
-                <wp:inline distT="0" distB="0" distL="0" distR="0" wp14:anchorId="7E0DB59A" wp14:editId="6EFCD8BE">
-                  <wp:extent cx="933580" cy="819264"/>
-                  <wp:effectExtent l="0" t="0" r="0" b="0"/>
-                  <wp:docPr id="33" name="Imagen 33"/>
-                  <wp:cNvGraphicFramePr>
-                    <a:graphicFrameLocks xmlns:a="http://schemas.openxmlformats.org/drawingml/2006/main" noChangeAspect="1"/>
-                  </wp:cNvGraphicFramePr>
-                  <a:graphic xmlns:a="http://schemas.openxmlformats.org/drawingml/2006/main">
-                    <a:graphicData uri="http://schemas.openxmlformats.org/drawingml/2006/picture">
-                      <pic:pic xmlns:pic="http://schemas.openxmlformats.org/drawingml/2006/picture">
-                        <pic:nvPicPr>
-                          <pic:cNvPr id="1" name=""/>
-                          <pic:cNvPicPr/>
-                        </pic:nvPicPr>
-                        <pic:blipFill>
-                          <a:blip r:embed="rId19"/>
-                          <a:stretch>
-                            <a:fillRect/>
-                          </a:stretch>
-                        </pic:blipFill>
-                        <pic:spPr>
-                          <a:xfrm>
-                            <a:off x="0" y="0"/>
-                            <a:ext cx="933580" cy="819264"/>
-                          </a:xfrm>
-                          <a:prstGeom prst="rect">
-                            <a:avLst/>
-                          </a:prstGeom>
-                        </pic:spPr>
-                      </pic:pic>
-                    </a:graphicData>
-                  </a:graphic>
-                </wp:inline>
-              </w:drawing>
-            </w:r>
-          </w:p>
-        </w:tc>
-        <w:tc>
-          <w:tcPr>
-            <w:tcW w:w="4414" w:type="dxa"/>
-          </w:tcPr>
-          <w:p>
-            <w:pPr>
-              <w:tabs>
-                <w:tab w:val="left" w:pos="1494"/>
-              </w:tabs>
-              <w:spacing w:line="276" w:lineRule="auto"/>
-              <w:rPr>
-                <w:rFonts w:ascii="Arial" w:hAnsi="Arial" w:cs="Arial"/>
-                <w:b/>
-                <w:sz w:val="24"/>
-              </w:rPr>
-            </w:pPr>
-            <w:r>
-              <w:rPr>
-                <w:rFonts w:ascii="Arial" w:hAnsi="Arial" w:cs="Arial"/>
-                <w:b/>
-                <w:sz w:val="24"/>
-              </w:rPr>
-              <w:t>Cerrar Sesión</w:t>
-            </w:r>
-          </w:p>
-          <w:p>
-            <w:pPr>
-              <w:tabs>
-                <w:tab w:val="left" w:pos="1494"/>
-              </w:tabs>
-              <w:spacing w:line="276" w:lineRule="auto"/>
-              <w:rPr>
-                <w:rFonts w:ascii="Arial" w:hAnsi="Arial" w:cs="Arial"/>
-                <w:b/>
-                <w:sz w:val="24"/>
-              </w:rPr>
-            </w:pPr>
-            <w:r>
-              <w:rPr>
-                <w:rFonts w:ascii="Arial" w:hAnsi="Arial" w:cs="Arial"/>
-                <w:sz w:val="24"/>
-              </w:rPr>
-              <w:t>Se utiliza para salir en forma segura de la cuenta personal de la plataforma</w:t>
-            </w:r>
-            <w:r>
-              <w:rPr>
-                <w:rFonts w:ascii="Arial" w:hAnsi="Arial" w:cs="Arial"/>
-                <w:b/>
-                <w:sz w:val="24"/>
-              </w:rPr>
-              <w:t xml:space="preserve">. </w:t>
-            </w:r>
-          </w:p>
-        </w:tc>
-      </w:tr>
     </w:tbl>
     <w:p>
       <w:pPr>
@@ -5353,10 +5137,10 @@
           <w:rFonts w:cs="Arial"/>
         </w:rPr>
       </w:pPr>
-      <w:bookmarkStart w:id="29" w:name="_Toc124335012"/>
-      <w:bookmarkStart w:id="30" w:name="_Toc124345693"/>
-      <w:bookmarkStart w:id="31" w:name="_Toc134789026"/>
-      <w:bookmarkStart w:id="32" w:name="_Toc135217857"/>
+      <w:bookmarkStart w:id="30" w:name="_Toc124335012"/>
+      <w:bookmarkStart w:id="31" w:name="_Toc124345693"/>
+      <w:bookmarkStart w:id="32" w:name="_Toc134789026"/>
+      <w:bookmarkStart w:id="33" w:name="_Toc136419832"/>
       <w:r>
         <w:rPr>
           <w:rFonts w:cs="Arial"/>
@@ -5388,7 +5172,7 @@
                     <pic:cNvPicPr/>
                   </pic:nvPicPr>
                   <pic:blipFill>
-                    <a:blip r:embed="rId15">
+                    <a:blip r:embed="rId14">
                       <a:extLst>
                         <a:ext uri="{28A0092B-C50C-407E-A947-70E740481C1C}">
                           <a14:useLocalDpi xmlns:a14="http://schemas.microsoft.com/office/drawing/2010/main" val="0"/>
@@ -5420,10 +5204,10 @@
         </w:rPr>
         <w:t>Nombre de Usuario y Control de Acceso</w:t>
       </w:r>
-      <w:bookmarkEnd w:id="29"/>
       <w:bookmarkEnd w:id="30"/>
       <w:bookmarkEnd w:id="31"/>
       <w:bookmarkEnd w:id="32"/>
+      <w:bookmarkEnd w:id="33"/>
     </w:p>
     <w:p>
       <w:pPr>
@@ -5471,7 +5255,6 @@
           <w:noProof/>
           <w:lang w:val="es-MX" w:eastAsia="es-MX"/>
         </w:rPr>
-        <w:lastRenderedPageBreak/>
         <mc:AlternateContent>
           <mc:Choice Requires="wps">
             <w:drawing>
@@ -5569,7 +5352,7 @@
                     <pic:cNvPicPr/>
                   </pic:nvPicPr>
                   <pic:blipFill rotWithShape="1">
-                    <a:blip r:embed="rId20"/>
+                    <a:blip r:embed="rId17"/>
                     <a:srcRect l="1100"/>
                     <a:stretch/>
                   </pic:blipFill>
@@ -5721,7 +5504,7 @@
                           <pic:cNvPicPr/>
                         </pic:nvPicPr>
                         <pic:blipFill>
-                          <a:blip r:embed="rId21"/>
+                          <a:blip r:embed="rId18"/>
                           <a:stretch>
                             <a:fillRect/>
                           </a:stretch>
@@ -5845,7 +5628,7 @@
                           <pic:cNvPicPr/>
                         </pic:nvPicPr>
                         <pic:blipFill rotWithShape="1">
-                          <a:blip r:embed="rId22"/>
+                          <a:blip r:embed="rId19"/>
                           <a:srcRect l="84327" t="15007" r="4576" b="74680"/>
                           <a:stretch/>
                         </pic:blipFill>
@@ -5981,6 +5764,46 @@
           <w:sz w:val="24"/>
         </w:rPr>
       </w:pPr>
+    </w:p>
+    <w:p>
+      <w:pPr>
+        <w:tabs>
+          <w:tab w:val="left" w:pos="1494"/>
+        </w:tabs>
+        <w:spacing w:line="276" w:lineRule="auto"/>
+        <w:jc w:val="both"/>
+        <w:rPr>
+          <w:rFonts w:ascii="Arial" w:hAnsi="Arial" w:cs="Arial"/>
+          <w:sz w:val="24"/>
+        </w:rPr>
+      </w:pPr>
+    </w:p>
+    <w:p>
+      <w:pPr>
+        <w:tabs>
+          <w:tab w:val="left" w:pos="1494"/>
+        </w:tabs>
+        <w:spacing w:line="276" w:lineRule="auto"/>
+        <w:jc w:val="both"/>
+        <w:rPr>
+          <w:rFonts w:ascii="Arial" w:hAnsi="Arial" w:cs="Arial"/>
+          <w:sz w:val="24"/>
+        </w:rPr>
+      </w:pPr>
+    </w:p>
+    <w:p>
+      <w:pPr>
+        <w:pStyle w:val="Ttulo1"/>
+        <w:spacing w:line="276" w:lineRule="auto"/>
+        <w:jc w:val="center"/>
+        <w:rPr>
+          <w:rFonts w:cs="Arial"/>
+        </w:rPr>
+      </w:pPr>
+      <w:bookmarkStart w:id="34" w:name="_Toc124335013"/>
+      <w:bookmarkStart w:id="35" w:name="_Toc124345694"/>
+      <w:bookmarkStart w:id="36" w:name="_Toc134789027"/>
+      <w:bookmarkStart w:id="37" w:name="_Toc136419833"/>
       <w:r>
         <w:rPr>
           <w:rFonts w:cs="Arial"/>
@@ -5988,14 +5811,15 @@
           <w:sz w:val="24"/>
           <w:lang w:val="es-MX" w:eastAsia="es-MX"/>
         </w:rPr>
+        <w:lastRenderedPageBreak/>
         <w:drawing>
-          <wp:anchor distT="0" distB="0" distL="114300" distR="114300" simplePos="0" relativeHeight="251963392" behindDoc="0" locked="0" layoutInCell="1" allowOverlap="1" wp14:anchorId="70066D78" wp14:editId="41A281B1">
+          <wp:anchor distT="0" distB="0" distL="114300" distR="114300" simplePos="0" relativeHeight="251963392" behindDoc="0" locked="0" layoutInCell="1" allowOverlap="1" wp14:anchorId="70066D78" wp14:editId="3D977044">
             <wp:simplePos x="0" y="0"/>
             <wp:positionH relativeFrom="leftMargin">
-              <wp:posOffset>2267561</wp:posOffset>
+              <wp:posOffset>2181890</wp:posOffset>
             </wp:positionH>
             <wp:positionV relativeFrom="paragraph">
-              <wp:posOffset>203301</wp:posOffset>
+              <wp:posOffset>-46163</wp:posOffset>
             </wp:positionV>
             <wp:extent cx="439420" cy="466725"/>
             <wp:effectExtent l="0" t="0" r="0" b="9525"/>
@@ -6012,7 +5836,7 @@
                     <pic:cNvPicPr/>
                   </pic:nvPicPr>
                   <pic:blipFill>
-                    <a:blip r:embed="rId16">
+                    <a:blip r:embed="rId15">
                       <a:extLst>
                         <a:ext uri="{28A0092B-C50C-407E-A947-70E740481C1C}">
                           <a14:useLocalDpi xmlns:a14="http://schemas.microsoft.com/office/drawing/2010/main" val="0"/>
@@ -6044,30 +5868,16 @@
           </wp:anchor>
         </w:drawing>
       </w:r>
-    </w:p>
-    <w:p>
-      <w:pPr>
-        <w:pStyle w:val="Ttulo1"/>
-        <w:spacing w:line="276" w:lineRule="auto"/>
-        <w:jc w:val="center"/>
-        <w:rPr>
-          <w:rFonts w:cs="Arial"/>
-        </w:rPr>
-      </w:pPr>
-      <w:bookmarkStart w:id="33" w:name="_Toc124335013"/>
-      <w:bookmarkStart w:id="34" w:name="_Toc124345694"/>
-      <w:bookmarkStart w:id="35" w:name="_Toc134789027"/>
-      <w:bookmarkStart w:id="36" w:name="_Toc135217858"/>
       <w:r>
         <w:rPr>
           <w:rFonts w:cs="Arial"/>
         </w:rPr>
         <w:t>Buzón de Notificaciones</w:t>
       </w:r>
-      <w:bookmarkEnd w:id="33"/>
       <w:bookmarkEnd w:id="34"/>
       <w:bookmarkEnd w:id="35"/>
       <w:bookmarkEnd w:id="36"/>
+      <w:bookmarkEnd w:id="37"/>
     </w:p>
     <w:p>
       <w:pPr>
@@ -6112,7 +5922,6 @@
           <w:szCs w:val="24"/>
           <w:lang w:val="es-MX" w:eastAsia="es-MX"/>
         </w:rPr>
-        <w:lastRenderedPageBreak/>
         <w:drawing>
           <wp:inline distT="0" distB="0" distL="0" distR="0" wp14:anchorId="1256344D" wp14:editId="68F70D39">
             <wp:extent cx="5612130" cy="2327275"/>
@@ -6129,7 +5938,7 @@
                     <pic:cNvPicPr/>
                   </pic:nvPicPr>
                   <pic:blipFill>
-                    <a:blip r:embed="rId23"/>
+                    <a:blip r:embed="rId20"/>
                     <a:stretch>
                       <a:fillRect/>
                     </a:stretch>
@@ -6268,7 +6077,7 @@
                           <pic:cNvPicPr/>
                         </pic:nvPicPr>
                         <pic:blipFill>
-                          <a:blip r:embed="rId24"/>
+                          <a:blip r:embed="rId21"/>
                           <a:stretch>
                             <a:fillRect/>
                           </a:stretch>
@@ -6397,7 +6206,7 @@
                           <pic:cNvPicPr/>
                         </pic:nvPicPr>
                         <pic:blipFill>
-                          <a:blip r:embed="rId25"/>
+                          <a:blip r:embed="rId22"/>
                           <a:stretch>
                             <a:fillRect/>
                           </a:stretch>
@@ -6525,7 +6334,7 @@
                           <pic:cNvPicPr/>
                         </pic:nvPicPr>
                         <pic:blipFill>
-                          <a:blip r:embed="rId26"/>
+                          <a:blip r:embed="rId23"/>
                           <a:stretch>
                             <a:fillRect/>
                           </a:stretch>
@@ -6652,7 +6461,7 @@
                           <pic:cNvPicPr/>
                         </pic:nvPicPr>
                         <pic:blipFill>
-                          <a:blip r:embed="rId27"/>
+                          <a:blip r:embed="rId24"/>
                           <a:stretch>
                             <a:fillRect/>
                           </a:stretch>
@@ -6760,7 +6569,7 @@
                           <pic:cNvPicPr/>
                         </pic:nvPicPr>
                         <pic:blipFill rotWithShape="1">
-                          <a:blip r:embed="rId28"/>
+                          <a:blip r:embed="rId25"/>
                           <a:srcRect l="10332" t="7328" r="44655" b="13992"/>
                           <a:stretch/>
                         </pic:blipFill>
@@ -6870,7 +6679,7 @@
                           <pic:cNvPicPr/>
                         </pic:nvPicPr>
                         <pic:blipFill rotWithShape="1">
-                          <a:blip r:embed="rId28"/>
+                          <a:blip r:embed="rId25"/>
                           <a:srcRect l="49717" t="3659" r="6168" b="13941"/>
                           <a:stretch/>
                         </pic:blipFill>
@@ -6960,15 +6769,6 @@
           <w:szCs w:val="24"/>
         </w:rPr>
       </w:pPr>
-    </w:p>
-    <w:p>
-      <w:pPr>
-        <w:rPr>
-          <w:rFonts w:ascii="Arial" w:hAnsi="Arial" w:cs="Arial"/>
-          <w:sz w:val="24"/>
-          <w:szCs w:val="24"/>
-        </w:rPr>
-      </w:pPr>
       <w:r>
         <w:rPr>
           <w:rFonts w:ascii="Arial" w:hAnsi="Arial" w:cs="Arial"/>
@@ -6976,6 +6776,7 @@
           <w:sz w:val="24"/>
           <w:lang w:val="es-MX" w:eastAsia="es-MX"/>
         </w:rPr>
+        <w:lastRenderedPageBreak/>
         <w:drawing>
           <wp:anchor distT="0" distB="0" distL="114300" distR="114300" simplePos="0" relativeHeight="251964416" behindDoc="0" locked="0" layoutInCell="1" allowOverlap="1" wp14:anchorId="3234DC48" wp14:editId="30F3831C">
             <wp:simplePos x="0" y="0"/>
@@ -7000,7 +6801,7 @@
                     <pic:cNvPicPr/>
                   </pic:nvPicPr>
                   <pic:blipFill>
-                    <a:blip r:embed="rId29">
+                    <a:blip r:embed="rId26">
                       <a:extLst>
                         <a:ext uri="{28A0092B-C50C-407E-A947-70E740481C1C}">
                           <a14:useLocalDpi xmlns:a14="http://schemas.microsoft.com/office/drawing/2010/main" val="0"/>
@@ -7036,21 +6837,20 @@
           <w:rFonts w:cs="Arial"/>
         </w:rPr>
       </w:pPr>
-      <w:bookmarkStart w:id="37" w:name="_Toc124335014"/>
-      <w:bookmarkStart w:id="38" w:name="_Toc124345695"/>
-      <w:bookmarkStart w:id="39" w:name="_Toc134789028"/>
-      <w:bookmarkStart w:id="40" w:name="_Toc135217859"/>
+      <w:bookmarkStart w:id="38" w:name="_Toc124335014"/>
+      <w:bookmarkStart w:id="39" w:name="_Toc124345695"/>
+      <w:bookmarkStart w:id="40" w:name="_Toc134789028"/>
+      <w:bookmarkStart w:id="41" w:name="_Toc136419834"/>
       <w:r>
         <w:rPr>
           <w:rFonts w:cs="Arial"/>
         </w:rPr>
-        <w:lastRenderedPageBreak/>
         <w:t>Calendario de Eventos</w:t>
       </w:r>
-      <w:bookmarkEnd w:id="37"/>
       <w:bookmarkEnd w:id="38"/>
       <w:bookmarkEnd w:id="39"/>
       <w:bookmarkEnd w:id="40"/>
+      <w:bookmarkEnd w:id="41"/>
     </w:p>
     <w:p>
       <w:pPr>
@@ -7130,7 +6930,7 @@
                     <pic:cNvPicPr/>
                   </pic:nvPicPr>
                   <pic:blipFill>
-                    <a:blip r:embed="rId30" cstate="print">
+                    <a:blip r:embed="rId27" cstate="print">
                       <a:extLst>
                         <a:ext uri="{28A0092B-C50C-407E-A947-70E740481C1C}">
                           <a14:useLocalDpi xmlns:a14="http://schemas.microsoft.com/office/drawing/2010/main" val="0"/>
@@ -7388,7 +7188,7 @@
                           </pic:cNvPicPr>
                         </pic:nvPicPr>
                         <pic:blipFill rotWithShape="1">
-                          <a:blip r:embed="rId31">
+                          <a:blip r:embed="rId28">
                             <a:extLst>
                               <a:ext uri="{28A0092B-C50C-407E-A947-70E740481C1C}">
                                 <a14:useLocalDpi xmlns:a14="http://schemas.microsoft.com/office/drawing/2010/main" val="0"/>
@@ -7542,7 +7342,7 @@
                           </pic:cNvPicPr>
                         </pic:nvPicPr>
                         <pic:blipFill rotWithShape="1">
-                          <a:blip r:embed="rId31">
+                          <a:blip r:embed="rId28">
                             <a:extLst>
                               <a:ext uri="{28A0092B-C50C-407E-A947-70E740481C1C}">
                                 <a14:useLocalDpi xmlns:a14="http://schemas.microsoft.com/office/drawing/2010/main" val="0"/>
@@ -7695,7 +7495,7 @@
                           </pic:cNvPicPr>
                         </pic:nvPicPr>
                         <pic:blipFill rotWithShape="1">
-                          <a:blip r:embed="rId31">
+                          <a:blip r:embed="rId28">
                             <a:extLst>
                               <a:ext uri="{28A0092B-C50C-407E-A947-70E740481C1C}">
                                 <a14:useLocalDpi xmlns:a14="http://schemas.microsoft.com/office/drawing/2010/main" val="0"/>
@@ -7864,8 +7664,6 @@
           <w:rFonts w:ascii="Arial" w:hAnsi="Arial" w:cs="Arial"/>
         </w:rPr>
       </w:pPr>
-      <w:bookmarkStart w:id="41" w:name="_GoBack"/>
-      <w:bookmarkEnd w:id="41"/>
     </w:p>
     <w:p>
       <w:pPr>
@@ -7876,12 +7674,11 @@
           <w:rFonts w:cs="Arial"/>
         </w:rPr>
       </w:pPr>
-      <w:bookmarkStart w:id="42" w:name="_Toc135217860"/>
+      <w:bookmarkStart w:id="42" w:name="_Toc136419835"/>
       <w:r>
         <w:rPr>
           <w:rFonts w:cs="Arial"/>
         </w:rPr>
-        <w:lastRenderedPageBreak/>
         <w:t>Menú Inicial</w:t>
       </w:r>
       <w:bookmarkEnd w:id="42"/>
@@ -7984,7 +7781,7 @@
                     <pic:cNvPicPr/>
                   </pic:nvPicPr>
                   <pic:blipFill>
-                    <a:blip r:embed="rId32">
+                    <a:blip r:embed="rId29">
                       <a:extLst>
                         <a:ext uri="{28A0092B-C50C-407E-A947-70E740481C1C}">
                           <a14:useLocalDpi xmlns:a14="http://schemas.microsoft.com/office/drawing/2010/main" val="0"/>
@@ -8031,7 +7828,7 @@
                     <pic:cNvPicPr/>
                   </pic:nvPicPr>
                   <pic:blipFill>
-                    <a:blip r:embed="rId33">
+                    <a:blip r:embed="rId30">
                       <a:extLst>
                         <a:ext uri="{28A0092B-C50C-407E-A947-70E740481C1C}">
                           <a14:useLocalDpi xmlns:a14="http://schemas.microsoft.com/office/drawing/2010/main" val="0"/>
@@ -8568,7 +8365,7 @@
                           <pic:cNvPicPr/>
                         </pic:nvPicPr>
                         <pic:blipFill>
-                          <a:blip r:embed="rId32">
+                          <a:blip r:embed="rId29">
                             <a:extLst>
                               <a:ext uri="{28A0092B-C50C-407E-A947-70E740481C1C}">
                                 <a14:useLocalDpi xmlns:a14="http://schemas.microsoft.com/office/drawing/2010/main" val="0"/>
@@ -8680,7 +8477,7 @@
                           <pic:cNvPicPr/>
                         </pic:nvPicPr>
                         <pic:blipFill rotWithShape="1">
-                          <a:blip r:embed="rId34">
+                          <a:blip r:embed="rId31">
                             <a:extLst>
                               <a:ext uri="{28A0092B-C50C-407E-A947-70E740481C1C}">
                                 <a14:useLocalDpi xmlns:a14="http://schemas.microsoft.com/office/drawing/2010/main" val="0"/>
@@ -8836,7 +8633,7 @@
           <w:rFonts w:cs="Arial"/>
         </w:rPr>
       </w:pPr>
-      <w:bookmarkStart w:id="43" w:name="_Toc135217861"/>
+      <w:bookmarkStart w:id="43" w:name="_Toc136419836"/>
       <w:r>
         <w:rPr>
           <w:rFonts w:cs="Arial"/>
@@ -8988,7 +8785,7 @@
                           <pic:cNvPicPr/>
                         </pic:nvPicPr>
                         <pic:blipFill>
-                          <a:blip r:embed="rId35"/>
+                          <a:blip r:embed="rId32"/>
                           <a:stretch>
                             <a:fillRect/>
                           </a:stretch>
@@ -9069,6 +8866,288 @@
                   <wp:extent cx="1828800" cy="310073"/>
                   <wp:effectExtent l="0" t="0" r="0" b="0"/>
                   <wp:docPr id="3" name="Imagen 3"/>
+                  <wp:cNvGraphicFramePr>
+                    <a:graphicFrameLocks xmlns:a="http://schemas.openxmlformats.org/drawingml/2006/main" noChangeAspect="1"/>
+                  </wp:cNvGraphicFramePr>
+                  <a:graphic xmlns:a="http://schemas.openxmlformats.org/drawingml/2006/main">
+                    <a:graphicData uri="http://schemas.openxmlformats.org/drawingml/2006/picture">
+                      <pic:pic xmlns:pic="http://schemas.openxmlformats.org/drawingml/2006/picture">
+                        <pic:nvPicPr>
+                          <pic:cNvPr id="1" name=""/>
+                          <pic:cNvPicPr/>
+                        </pic:nvPicPr>
+                        <pic:blipFill>
+                          <a:blip r:embed="rId33"/>
+                          <a:stretch>
+                            <a:fillRect/>
+                          </a:stretch>
+                        </pic:blipFill>
+                        <pic:spPr>
+                          <a:xfrm>
+                            <a:off x="0" y="0"/>
+                            <a:ext cx="1867774" cy="316681"/>
+                          </a:xfrm>
+                          <a:prstGeom prst="rect">
+                            <a:avLst/>
+                          </a:prstGeom>
+                        </pic:spPr>
+                      </pic:pic>
+                    </a:graphicData>
+                  </a:graphic>
+                </wp:inline>
+              </w:drawing>
+            </w:r>
+          </w:p>
+        </w:tc>
+        <w:tc>
+          <w:tcPr>
+            <w:tcW w:w="4414" w:type="dxa"/>
+          </w:tcPr>
+          <w:p>
+            <w:pPr>
+              <w:rPr>
+                <w:rFonts w:ascii="Arial" w:hAnsi="Arial" w:cs="Arial"/>
+                <w:sz w:val="24"/>
+                <w:szCs w:val="24"/>
+              </w:rPr>
+            </w:pPr>
+            <w:r>
+              <w:rPr>
+                <w:rFonts w:ascii="Arial" w:hAnsi="Arial" w:cs="Arial"/>
+                <w:b/>
+                <w:sz w:val="24"/>
+                <w:szCs w:val="24"/>
+              </w:rPr>
+              <w:t>Solicitudes Pendientes</w:t>
+            </w:r>
+            <w:r>
+              <w:rPr>
+                <w:rFonts w:ascii="Arial" w:hAnsi="Arial" w:cs="Arial"/>
+                <w:sz w:val="24"/>
+                <w:szCs w:val="24"/>
+              </w:rPr>
+              <w:t>. Se despliega lista de solicitudes pendientes</w:t>
+            </w:r>
+          </w:p>
+        </w:tc>
+      </w:tr>
+      <w:tr>
+        <w:tc>
+          <w:tcPr>
+            <w:tcW w:w="4414" w:type="dxa"/>
+          </w:tcPr>
+          <w:p>
+            <w:pPr>
+              <w:tabs>
+                <w:tab w:val="left" w:pos="1494"/>
+              </w:tabs>
+              <w:spacing w:line="276" w:lineRule="auto"/>
+              <w:jc w:val="center"/>
+              <w:rPr>
+                <w:rFonts w:ascii="Arial" w:hAnsi="Arial" w:cs="Arial"/>
+                <w:sz w:val="24"/>
+              </w:rPr>
+            </w:pPr>
+            <w:r>
+              <w:rPr>
+                <w:rFonts w:ascii="Arial" w:hAnsi="Arial" w:cs="Arial"/>
+                <w:noProof/>
+                <w:sz w:val="24"/>
+                <w:lang w:val="es-MX" w:eastAsia="es-MX"/>
+              </w:rPr>
+              <w:drawing>
+                <wp:inline distT="0" distB="0" distL="0" distR="0" wp14:anchorId="6FB3C37C" wp14:editId="7056AE0F">
+                  <wp:extent cx="389965" cy="342900"/>
+                  <wp:effectExtent l="0" t="0" r="0" b="0"/>
+                  <wp:docPr id="50" name="Imagen 50"/>
+                  <wp:cNvGraphicFramePr>
+                    <a:graphicFrameLocks xmlns:a="http://schemas.openxmlformats.org/drawingml/2006/main" noChangeAspect="1"/>
+                  </wp:cNvGraphicFramePr>
+                  <a:graphic xmlns:a="http://schemas.openxmlformats.org/drawingml/2006/main">
+                    <a:graphicData uri="http://schemas.openxmlformats.org/drawingml/2006/picture">
+                      <pic:pic xmlns:pic="http://schemas.openxmlformats.org/drawingml/2006/picture">
+                        <pic:nvPicPr>
+                          <pic:cNvPr id="1" name=""/>
+                          <pic:cNvPicPr/>
+                        </pic:nvPicPr>
+                        <pic:blipFill>
+                          <a:blip r:embed="rId34"/>
+                          <a:stretch>
+                            <a:fillRect/>
+                          </a:stretch>
+                        </pic:blipFill>
+                        <pic:spPr>
+                          <a:xfrm>
+                            <a:off x="0" y="0"/>
+                            <a:ext cx="392023" cy="344710"/>
+                          </a:xfrm>
+                          <a:prstGeom prst="rect">
+                            <a:avLst/>
+                          </a:prstGeom>
+                        </pic:spPr>
+                      </pic:pic>
+                    </a:graphicData>
+                  </a:graphic>
+                </wp:inline>
+              </w:drawing>
+            </w:r>
+          </w:p>
+        </w:tc>
+        <w:tc>
+          <w:tcPr>
+            <w:tcW w:w="4414" w:type="dxa"/>
+          </w:tcPr>
+          <w:p>
+            <w:pPr>
+              <w:rPr>
+                <w:rFonts w:ascii="Arial" w:hAnsi="Arial" w:cs="Arial"/>
+                <w:sz w:val="24"/>
+                <w:szCs w:val="24"/>
+              </w:rPr>
+            </w:pPr>
+            <w:r>
+              <w:rPr>
+                <w:rFonts w:ascii="Arial" w:hAnsi="Arial" w:cs="Arial"/>
+                <w:b/>
+                <w:sz w:val="24"/>
+                <w:szCs w:val="24"/>
+              </w:rPr>
+              <w:t xml:space="preserve">Agregar. </w:t>
+            </w:r>
+            <w:r>
+              <w:rPr>
+                <w:rFonts w:ascii="Arial" w:hAnsi="Arial" w:cs="Arial"/>
+                <w:sz w:val="24"/>
+                <w:szCs w:val="24"/>
+              </w:rPr>
+              <w:t xml:space="preserve">Agregar un nuevo registro </w:t>
+            </w:r>
+          </w:p>
+        </w:tc>
+      </w:tr>
+      <w:tr>
+        <w:tc>
+          <w:tcPr>
+            <w:tcW w:w="4414" w:type="dxa"/>
+          </w:tcPr>
+          <w:p>
+            <w:pPr>
+              <w:tabs>
+                <w:tab w:val="left" w:pos="1494"/>
+              </w:tabs>
+              <w:spacing w:line="276" w:lineRule="auto"/>
+              <w:jc w:val="center"/>
+              <w:rPr>
+                <w:rFonts w:ascii="Arial" w:hAnsi="Arial" w:cs="Arial"/>
+                <w:sz w:val="24"/>
+              </w:rPr>
+            </w:pPr>
+            <w:r>
+              <w:rPr>
+                <w:noProof/>
+                <w:lang w:val="es-MX" w:eastAsia="es-MX"/>
+              </w:rPr>
+              <w:drawing>
+                <wp:inline distT="0" distB="0" distL="0" distR="0" wp14:anchorId="1C15B4B2" wp14:editId="07C1CDCF">
+                  <wp:extent cx="2057622" cy="293946"/>
+                  <wp:effectExtent l="0" t="0" r="0" b="0"/>
+                  <wp:docPr id="7" name="Imagen 7"/>
+                  <wp:cNvGraphicFramePr>
+                    <a:graphicFrameLocks xmlns:a="http://schemas.openxmlformats.org/drawingml/2006/main" noChangeAspect="1"/>
+                  </wp:cNvGraphicFramePr>
+                  <a:graphic xmlns:a="http://schemas.openxmlformats.org/drawingml/2006/main">
+                    <a:graphicData uri="http://schemas.openxmlformats.org/drawingml/2006/picture">
+                      <pic:pic xmlns:pic="http://schemas.openxmlformats.org/drawingml/2006/picture">
+                        <pic:nvPicPr>
+                          <pic:cNvPr id="1" name=""/>
+                          <pic:cNvPicPr/>
+                        </pic:nvPicPr>
+                        <pic:blipFill>
+                          <a:blip r:embed="rId35"/>
+                          <a:stretch>
+                            <a:fillRect/>
+                          </a:stretch>
+                        </pic:blipFill>
+                        <pic:spPr>
+                          <a:xfrm>
+                            <a:off x="0" y="0"/>
+                            <a:ext cx="2097593" cy="299656"/>
+                          </a:xfrm>
+                          <a:prstGeom prst="rect">
+                            <a:avLst/>
+                          </a:prstGeom>
+                        </pic:spPr>
+                      </pic:pic>
+                    </a:graphicData>
+                  </a:graphic>
+                </wp:inline>
+              </w:drawing>
+            </w:r>
+          </w:p>
+        </w:tc>
+        <w:tc>
+          <w:tcPr>
+            <w:tcW w:w="4414" w:type="dxa"/>
+          </w:tcPr>
+          <w:p>
+            <w:pPr>
+              <w:tabs>
+                <w:tab w:val="left" w:pos="1494"/>
+              </w:tabs>
+              <w:spacing w:line="276" w:lineRule="auto"/>
+              <w:rPr>
+                <w:rFonts w:ascii="Arial" w:hAnsi="Arial" w:cs="Arial"/>
+                <w:sz w:val="24"/>
+                <w:szCs w:val="24"/>
+              </w:rPr>
+            </w:pPr>
+            <w:r>
+              <w:rPr>
+                <w:rFonts w:ascii="Arial" w:hAnsi="Arial" w:cs="Arial"/>
+                <w:b/>
+                <w:sz w:val="24"/>
+                <w:szCs w:val="24"/>
+              </w:rPr>
+              <w:t xml:space="preserve">Filtro Buscar </w:t>
+            </w:r>
+            <w:r>
+              <w:rPr>
+                <w:rFonts w:ascii="Arial" w:hAnsi="Arial" w:cs="Arial"/>
+                <w:sz w:val="24"/>
+                <w:szCs w:val="24"/>
+              </w:rPr>
+              <w:t>Aplica filtro a la tabla de datos utilizando palabras o cifras</w:t>
+            </w:r>
+          </w:p>
+        </w:tc>
+      </w:tr>
+      <w:tr>
+        <w:tc>
+          <w:tcPr>
+            <w:tcW w:w="4414" w:type="dxa"/>
+          </w:tcPr>
+          <w:p>
+            <w:pPr>
+              <w:tabs>
+                <w:tab w:val="left" w:pos="1494"/>
+              </w:tabs>
+              <w:spacing w:line="276" w:lineRule="auto"/>
+              <w:jc w:val="center"/>
+              <w:rPr>
+                <w:noProof/>
+                <w:lang w:val="es-MX" w:eastAsia="es-MX"/>
+              </w:rPr>
+            </w:pPr>
+            <w:r>
+              <w:rPr>
+                <w:noProof/>
+                <w:lang w:val="es-MX" w:eastAsia="es-MX"/>
+              </w:rPr>
+              <w:drawing>
+                <wp:inline distT="0" distB="0" distL="0" distR="0" wp14:anchorId="4EAB29F8" wp14:editId="1775E2DE">
+                  <wp:extent cx="381053" cy="381053"/>
+                  <wp:effectExtent l="0" t="0" r="0" b="0"/>
+                  <wp:docPr id="53" name="Imagen 53"/>
                   <wp:cNvGraphicFramePr>
                     <a:graphicFrameLocks xmlns:a="http://schemas.openxmlformats.org/drawingml/2006/main" noChangeAspect="1"/>
                   </wp:cNvGraphicFramePr>
@@ -9088,7 +9167,7 @@
                         <pic:spPr>
                           <a:xfrm>
                             <a:off x="0" y="0"/>
-                            <a:ext cx="1867774" cy="316681"/>
+                            <a:ext cx="381053" cy="381053"/>
                           </a:xfrm>
                           <a:prstGeom prst="rect">
                             <a:avLst/>
@@ -9108,6 +9187,10 @@
           </w:tcPr>
           <w:p>
             <w:pPr>
+              <w:tabs>
+                <w:tab w:val="left" w:pos="1494"/>
+              </w:tabs>
+              <w:spacing w:line="276" w:lineRule="auto"/>
               <w:rPr>
                 <w:rFonts w:ascii="Arial" w:hAnsi="Arial" w:cs="Arial"/>
                 <w:sz w:val="24"/>
@@ -9121,15 +9204,23 @@
                 <w:sz w:val="24"/>
                 <w:szCs w:val="24"/>
               </w:rPr>
-              <w:t>Solicitudes Pendientes</w:t>
-            </w:r>
-            <w:r>
-              <w:rPr>
-                <w:rFonts w:ascii="Arial" w:hAnsi="Arial" w:cs="Arial"/>
-                <w:sz w:val="24"/>
-                <w:szCs w:val="24"/>
-              </w:rPr>
-              <w:t>. Se despliega lista de solicitudes pendientes</w:t>
+              <w:t>Editar Registro</w:t>
+            </w:r>
+            <w:r>
+              <w:rPr>
+                <w:rFonts w:ascii="Arial" w:hAnsi="Arial" w:cs="Arial"/>
+                <w:sz w:val="24"/>
+                <w:szCs w:val="24"/>
+              </w:rPr>
+              <w:t xml:space="preserve">, </w:t>
+            </w:r>
+            <w:r>
+              <w:rPr>
+                <w:rFonts w:ascii="Arial" w:hAnsi="Arial" w:cs="Arial"/>
+                <w:sz w:val="24"/>
+                <w:szCs w:val="24"/>
+              </w:rPr>
+              <w:t xml:space="preserve">Editar Registros </w:t>
             </w:r>
           </w:p>
         </w:tc>
@@ -9147,20 +9238,20 @@
               <w:spacing w:line="276" w:lineRule="auto"/>
               <w:jc w:val="center"/>
               <w:rPr>
-                <w:rFonts w:ascii="Arial" w:hAnsi="Arial" w:cs="Arial"/>
-                <w:sz w:val="24"/>
+                <w:noProof/>
+                <w:lang w:val="es-MX" w:eastAsia="es-MX"/>
               </w:rPr>
             </w:pPr>
             <w:r>
               <w:rPr>
-                <w:rFonts w:ascii="Arial" w:hAnsi="Arial" w:cs="Arial"/>
-                <w:sz w:val="24"/>
+                <w:noProof/>
+                <w:lang w:val="es-MX" w:eastAsia="es-MX"/>
               </w:rPr>
               <w:drawing>
-                <wp:inline distT="0" distB="0" distL="0" distR="0" wp14:anchorId="6FB3C37C" wp14:editId="7056AE0F">
-                  <wp:extent cx="389965" cy="342900"/>
-                  <wp:effectExtent l="0" t="0" r="0" b="0"/>
-                  <wp:docPr id="50" name="Imagen 50"/>
+                <wp:inline distT="0" distB="0" distL="0" distR="0" wp14:anchorId="6BAF7DE9" wp14:editId="467E4E74">
+                  <wp:extent cx="333422" cy="276264"/>
+                  <wp:effectExtent l="0" t="0" r="9525" b="9525"/>
+                  <wp:docPr id="58" name="Imagen 58"/>
                   <wp:cNvGraphicFramePr>
                     <a:graphicFrameLocks xmlns:a="http://schemas.openxmlformats.org/drawingml/2006/main" noChangeAspect="1"/>
                   </wp:cNvGraphicFramePr>
@@ -9180,7 +9271,7 @@
                         <pic:spPr>
                           <a:xfrm>
                             <a:off x="0" y="0"/>
-                            <a:ext cx="392023" cy="344710"/>
+                            <a:ext cx="333422" cy="276264"/>
                           </a:xfrm>
                           <a:prstGeom prst="rect">
                             <a:avLst/>
@@ -9200,6 +9291,10 @@
           </w:tcPr>
           <w:p>
             <w:pPr>
+              <w:tabs>
+                <w:tab w:val="left" w:pos="1494"/>
+              </w:tabs>
+              <w:spacing w:line="276" w:lineRule="auto"/>
               <w:rPr>
                 <w:rFonts w:ascii="Arial" w:hAnsi="Arial" w:cs="Arial"/>
                 <w:sz w:val="24"/>
@@ -9213,15 +9308,23 @@
                 <w:sz w:val="24"/>
                 <w:szCs w:val="24"/>
               </w:rPr>
-              <w:t xml:space="preserve">Agregar. </w:t>
-            </w:r>
-            <w:r>
-              <w:rPr>
-                <w:rFonts w:ascii="Arial" w:hAnsi="Arial" w:cs="Arial"/>
-                <w:sz w:val="24"/>
-                <w:szCs w:val="24"/>
-              </w:rPr>
-              <w:t xml:space="preserve">Agregar un nuevo registro </w:t>
+              <w:t>Eliminar Registro</w:t>
+            </w:r>
+            <w:r>
+              <w:rPr>
+                <w:rFonts w:ascii="Arial" w:hAnsi="Arial" w:cs="Arial"/>
+                <w:sz w:val="24"/>
+                <w:szCs w:val="24"/>
+              </w:rPr>
+              <w:t>,</w:t>
+            </w:r>
+            <w:r>
+              <w:rPr>
+                <w:rFonts w:ascii="Arial" w:hAnsi="Arial" w:cs="Arial"/>
+                <w:sz w:val="24"/>
+                <w:szCs w:val="24"/>
+              </w:rPr>
+              <w:t xml:space="preserve"> Eliminar Registro </w:t>
             </w:r>
           </w:p>
         </w:tc>
@@ -9239,20 +9342,20 @@
               <w:spacing w:line="276" w:lineRule="auto"/>
               <w:jc w:val="center"/>
               <w:rPr>
-                <w:rFonts w:ascii="Arial" w:hAnsi="Arial" w:cs="Arial"/>
-                <w:sz w:val="24"/>
-              </w:rPr>
-            </w:pPr>
-            <w:r>
-              <w:rPr>
                 <w:noProof/>
                 <w:lang w:val="es-MX" w:eastAsia="es-MX"/>
               </w:rPr>
+            </w:pPr>
+            <w:r>
+              <w:rPr>
+                <w:noProof/>
+                <w:lang w:val="es-MX" w:eastAsia="es-MX"/>
+              </w:rPr>
               <w:drawing>
-                <wp:inline distT="0" distB="0" distL="0" distR="0" wp14:anchorId="1C15B4B2" wp14:editId="07C1CDCF">
-                  <wp:extent cx="2057622" cy="293946"/>
-                  <wp:effectExtent l="0" t="0" r="0" b="0"/>
-                  <wp:docPr id="7" name="Imagen 7"/>
+                <wp:inline distT="0" distB="0" distL="0" distR="0" wp14:anchorId="1B3439E4" wp14:editId="3D9D95A1">
+                  <wp:extent cx="495369" cy="333422"/>
+                  <wp:effectExtent l="0" t="0" r="0" b="9525"/>
+                  <wp:docPr id="60" name="Imagen 60"/>
                   <wp:cNvGraphicFramePr>
                     <a:graphicFrameLocks xmlns:a="http://schemas.openxmlformats.org/drawingml/2006/main" noChangeAspect="1"/>
                   </wp:cNvGraphicFramePr>
@@ -9272,7 +9375,7 @@
                         <pic:spPr>
                           <a:xfrm>
                             <a:off x="0" y="0"/>
-                            <a:ext cx="2097593" cy="299656"/>
+                            <a:ext cx="495369" cy="333422"/>
                           </a:xfrm>
                           <a:prstGeom prst="rect">
                             <a:avLst/>
@@ -9298,6 +9401,7 @@
               <w:spacing w:line="276" w:lineRule="auto"/>
               <w:rPr>
                 <w:rFonts w:ascii="Arial" w:hAnsi="Arial" w:cs="Arial"/>
+                <w:b/>
                 <w:sz w:val="24"/>
                 <w:szCs w:val="24"/>
               </w:rPr>
@@ -9309,15 +9413,23 @@
                 <w:sz w:val="24"/>
                 <w:szCs w:val="24"/>
               </w:rPr>
-              <w:t xml:space="preserve">Filtro Buscar </w:t>
-            </w:r>
-            <w:r>
-              <w:rPr>
-                <w:rFonts w:ascii="Arial" w:hAnsi="Arial" w:cs="Arial"/>
-                <w:sz w:val="24"/>
-                <w:szCs w:val="24"/>
-              </w:rPr>
-              <w:t>Aplica filtro a la tabla de datos utilizando palabras o cifras</w:t>
+              <w:t xml:space="preserve">Ver y eliminar Menús del Rol, </w:t>
+            </w:r>
+            <w:r>
+              <w:rPr>
+                <w:rFonts w:ascii="Arial" w:hAnsi="Arial" w:cs="Arial"/>
+                <w:sz w:val="24"/>
+                <w:szCs w:val="24"/>
+              </w:rPr>
+              <w:t>c</w:t>
+            </w:r>
+            <w:r>
+              <w:rPr>
+                <w:rFonts w:ascii="Arial" w:hAnsi="Arial" w:cs="Arial"/>
+                <w:sz w:val="24"/>
+                <w:szCs w:val="24"/>
+              </w:rPr>
+              <w:t>onfigura los roles que correspondan a cada Usuario.</w:t>
             </w:r>
           </w:p>
         </w:tc>
@@ -9345,10 +9457,10 @@
                 <w:lang w:val="es-MX" w:eastAsia="es-MX"/>
               </w:rPr>
               <w:drawing>
-                <wp:inline distT="0" distB="0" distL="0" distR="0" wp14:anchorId="4EAB29F8" wp14:editId="1775E2DE">
-                  <wp:extent cx="381053" cy="381053"/>
-                  <wp:effectExtent l="0" t="0" r="0" b="0"/>
-                  <wp:docPr id="53" name="Imagen 53"/>
+                <wp:inline distT="0" distB="0" distL="0" distR="0" wp14:anchorId="00F5EDD7" wp14:editId="75B208B3">
+                  <wp:extent cx="419158" cy="333422"/>
+                  <wp:effectExtent l="0" t="0" r="0" b="9525"/>
+                  <wp:docPr id="61" name="Imagen 61"/>
                   <wp:cNvGraphicFramePr>
                     <a:graphicFrameLocks xmlns:a="http://schemas.openxmlformats.org/drawingml/2006/main" noChangeAspect="1"/>
                   </wp:cNvGraphicFramePr>
@@ -9368,7 +9480,7 @@
                         <pic:spPr>
                           <a:xfrm>
                             <a:off x="0" y="0"/>
-                            <a:ext cx="381053" cy="381053"/>
+                            <a:ext cx="419158" cy="333422"/>
                           </a:xfrm>
                           <a:prstGeom prst="rect">
                             <a:avLst/>
@@ -9394,6 +9506,7 @@
               <w:spacing w:line="276" w:lineRule="auto"/>
               <w:rPr>
                 <w:rFonts w:ascii="Arial" w:hAnsi="Arial" w:cs="Arial"/>
+                <w:b/>
                 <w:sz w:val="24"/>
                 <w:szCs w:val="24"/>
               </w:rPr>
@@ -9405,11 +9518,12 @@
                 <w:sz w:val="24"/>
                 <w:szCs w:val="24"/>
               </w:rPr>
-              <w:t>Editar Registro</w:t>
-            </w:r>
-            <w:r>
-              <w:rPr>
-                <w:rFonts w:ascii="Arial" w:hAnsi="Arial" w:cs="Arial"/>
+              <w:t>Configurar Roles</w:t>
+            </w:r>
+            <w:r>
+              <w:rPr>
+                <w:rFonts w:ascii="Arial" w:hAnsi="Arial" w:cs="Arial"/>
+                <w:b/>
                 <w:sz w:val="24"/>
                 <w:szCs w:val="24"/>
               </w:rPr>
@@ -9421,7 +9535,7 @@
                 <w:sz w:val="24"/>
                 <w:szCs w:val="24"/>
               </w:rPr>
-              <w:t xml:space="preserve">Editar Registros </w:t>
+              <w:t>configura roles</w:t>
             </w:r>
           </w:p>
         </w:tc>
@@ -9449,10 +9563,10 @@
                 <w:lang w:val="es-MX" w:eastAsia="es-MX"/>
               </w:rPr>
               <w:drawing>
-                <wp:inline distT="0" distB="0" distL="0" distR="0" wp14:anchorId="6BAF7DE9" wp14:editId="467E4E74">
-                  <wp:extent cx="333422" cy="276264"/>
-                  <wp:effectExtent l="0" t="0" r="9525" b="9525"/>
-                  <wp:docPr id="58" name="Imagen 58"/>
+                <wp:inline distT="0" distB="0" distL="0" distR="0" wp14:anchorId="374CA2E0" wp14:editId="12114418">
+                  <wp:extent cx="409632" cy="323895"/>
+                  <wp:effectExtent l="0" t="0" r="9525" b="0"/>
+                  <wp:docPr id="62" name="Imagen 62"/>
                   <wp:cNvGraphicFramePr>
                     <a:graphicFrameLocks xmlns:a="http://schemas.openxmlformats.org/drawingml/2006/main" noChangeAspect="1"/>
                   </wp:cNvGraphicFramePr>
@@ -9472,321 +9586,6 @@
                         <pic:spPr>
                           <a:xfrm>
                             <a:off x="0" y="0"/>
-                            <a:ext cx="333422" cy="276264"/>
-                          </a:xfrm>
-                          <a:prstGeom prst="rect">
-                            <a:avLst/>
-                          </a:prstGeom>
-                        </pic:spPr>
-                      </pic:pic>
-                    </a:graphicData>
-                  </a:graphic>
-                </wp:inline>
-              </w:drawing>
-            </w:r>
-          </w:p>
-        </w:tc>
-        <w:tc>
-          <w:tcPr>
-            <w:tcW w:w="4414" w:type="dxa"/>
-          </w:tcPr>
-          <w:p>
-            <w:pPr>
-              <w:tabs>
-                <w:tab w:val="left" w:pos="1494"/>
-              </w:tabs>
-              <w:spacing w:line="276" w:lineRule="auto"/>
-              <w:rPr>
-                <w:rFonts w:ascii="Arial" w:hAnsi="Arial" w:cs="Arial"/>
-                <w:sz w:val="24"/>
-                <w:szCs w:val="24"/>
-              </w:rPr>
-            </w:pPr>
-            <w:r>
-              <w:rPr>
-                <w:rFonts w:ascii="Arial" w:hAnsi="Arial" w:cs="Arial"/>
-                <w:b/>
-                <w:sz w:val="24"/>
-                <w:szCs w:val="24"/>
-              </w:rPr>
-              <w:t>Eliminar Registro</w:t>
-            </w:r>
-            <w:r>
-              <w:rPr>
-                <w:rFonts w:ascii="Arial" w:hAnsi="Arial" w:cs="Arial"/>
-                <w:sz w:val="24"/>
-                <w:szCs w:val="24"/>
-              </w:rPr>
-              <w:t>,</w:t>
-            </w:r>
-            <w:r>
-              <w:rPr>
-                <w:rFonts w:ascii="Arial" w:hAnsi="Arial" w:cs="Arial"/>
-                <w:sz w:val="24"/>
-                <w:szCs w:val="24"/>
-              </w:rPr>
-              <w:t xml:space="preserve"> Eliminar Registro </w:t>
-            </w:r>
-          </w:p>
-        </w:tc>
-      </w:tr>
-      <w:tr>
-        <w:tc>
-          <w:tcPr>
-            <w:tcW w:w="4414" w:type="dxa"/>
-          </w:tcPr>
-          <w:p>
-            <w:pPr>
-              <w:tabs>
-                <w:tab w:val="left" w:pos="1494"/>
-              </w:tabs>
-              <w:spacing w:line="276" w:lineRule="auto"/>
-              <w:jc w:val="center"/>
-              <w:rPr>
-                <w:noProof/>
-                <w:lang w:val="es-MX" w:eastAsia="es-MX"/>
-              </w:rPr>
-            </w:pPr>
-            <w:r>
-              <w:rPr>
-                <w:noProof/>
-                <w:lang w:val="es-MX" w:eastAsia="es-MX"/>
-              </w:rPr>
-              <w:drawing>
-                <wp:inline distT="0" distB="0" distL="0" distR="0" wp14:anchorId="1B3439E4" wp14:editId="3D9D95A1">
-                  <wp:extent cx="495369" cy="333422"/>
-                  <wp:effectExtent l="0" t="0" r="0" b="9525"/>
-                  <wp:docPr id="60" name="Imagen 60"/>
-                  <wp:cNvGraphicFramePr>
-                    <a:graphicFrameLocks xmlns:a="http://schemas.openxmlformats.org/drawingml/2006/main" noChangeAspect="1"/>
-                  </wp:cNvGraphicFramePr>
-                  <a:graphic xmlns:a="http://schemas.openxmlformats.org/drawingml/2006/main">
-                    <a:graphicData uri="http://schemas.openxmlformats.org/drawingml/2006/picture">
-                      <pic:pic xmlns:pic="http://schemas.openxmlformats.org/drawingml/2006/picture">
-                        <pic:nvPicPr>
-                          <pic:cNvPr id="1" name=""/>
-                          <pic:cNvPicPr/>
-                        </pic:nvPicPr>
-                        <pic:blipFill>
-                          <a:blip r:embed="rId41"/>
-                          <a:stretch>
-                            <a:fillRect/>
-                          </a:stretch>
-                        </pic:blipFill>
-                        <pic:spPr>
-                          <a:xfrm>
-                            <a:off x="0" y="0"/>
-                            <a:ext cx="495369" cy="333422"/>
-                          </a:xfrm>
-                          <a:prstGeom prst="rect">
-                            <a:avLst/>
-                          </a:prstGeom>
-                        </pic:spPr>
-                      </pic:pic>
-                    </a:graphicData>
-                  </a:graphic>
-                </wp:inline>
-              </w:drawing>
-            </w:r>
-          </w:p>
-        </w:tc>
-        <w:tc>
-          <w:tcPr>
-            <w:tcW w:w="4414" w:type="dxa"/>
-          </w:tcPr>
-          <w:p>
-            <w:pPr>
-              <w:tabs>
-                <w:tab w:val="left" w:pos="1494"/>
-              </w:tabs>
-              <w:spacing w:line="276" w:lineRule="auto"/>
-              <w:rPr>
-                <w:rFonts w:ascii="Arial" w:hAnsi="Arial" w:cs="Arial"/>
-                <w:b/>
-                <w:sz w:val="24"/>
-                <w:szCs w:val="24"/>
-              </w:rPr>
-            </w:pPr>
-            <w:r>
-              <w:rPr>
-                <w:rFonts w:ascii="Arial" w:hAnsi="Arial" w:cs="Arial"/>
-                <w:b/>
-                <w:sz w:val="24"/>
-                <w:szCs w:val="24"/>
-              </w:rPr>
-              <w:t xml:space="preserve">Ver y eliminar Menús del Rol, </w:t>
-            </w:r>
-            <w:r>
-              <w:rPr>
-                <w:rFonts w:ascii="Arial" w:hAnsi="Arial" w:cs="Arial"/>
-                <w:sz w:val="24"/>
-                <w:szCs w:val="24"/>
-              </w:rPr>
-              <w:t>c</w:t>
-            </w:r>
-            <w:r>
-              <w:rPr>
-                <w:rFonts w:ascii="Arial" w:hAnsi="Arial" w:cs="Arial"/>
-                <w:sz w:val="24"/>
-                <w:szCs w:val="24"/>
-              </w:rPr>
-              <w:t>onfigura los roles que correspondan a cada Usuario.</w:t>
-            </w:r>
-          </w:p>
-        </w:tc>
-      </w:tr>
-      <w:tr>
-        <w:tc>
-          <w:tcPr>
-            <w:tcW w:w="4414" w:type="dxa"/>
-          </w:tcPr>
-          <w:p>
-            <w:pPr>
-              <w:tabs>
-                <w:tab w:val="left" w:pos="1494"/>
-              </w:tabs>
-              <w:spacing w:line="276" w:lineRule="auto"/>
-              <w:jc w:val="center"/>
-              <w:rPr>
-                <w:noProof/>
-                <w:lang w:val="es-MX" w:eastAsia="es-MX"/>
-              </w:rPr>
-            </w:pPr>
-            <w:r>
-              <w:rPr>
-                <w:noProof/>
-                <w:lang w:val="es-MX" w:eastAsia="es-MX"/>
-              </w:rPr>
-              <w:drawing>
-                <wp:inline distT="0" distB="0" distL="0" distR="0" wp14:anchorId="00F5EDD7" wp14:editId="75B208B3">
-                  <wp:extent cx="419158" cy="333422"/>
-                  <wp:effectExtent l="0" t="0" r="0" b="9525"/>
-                  <wp:docPr id="61" name="Imagen 61"/>
-                  <wp:cNvGraphicFramePr>
-                    <a:graphicFrameLocks xmlns:a="http://schemas.openxmlformats.org/drawingml/2006/main" noChangeAspect="1"/>
-                  </wp:cNvGraphicFramePr>
-                  <a:graphic xmlns:a="http://schemas.openxmlformats.org/drawingml/2006/main">
-                    <a:graphicData uri="http://schemas.openxmlformats.org/drawingml/2006/picture">
-                      <pic:pic xmlns:pic="http://schemas.openxmlformats.org/drawingml/2006/picture">
-                        <pic:nvPicPr>
-                          <pic:cNvPr id="1" name=""/>
-                          <pic:cNvPicPr/>
-                        </pic:nvPicPr>
-                        <pic:blipFill>
-                          <a:blip r:embed="rId42"/>
-                          <a:stretch>
-                            <a:fillRect/>
-                          </a:stretch>
-                        </pic:blipFill>
-                        <pic:spPr>
-                          <a:xfrm>
-                            <a:off x="0" y="0"/>
-                            <a:ext cx="419158" cy="333422"/>
-                          </a:xfrm>
-                          <a:prstGeom prst="rect">
-                            <a:avLst/>
-                          </a:prstGeom>
-                        </pic:spPr>
-                      </pic:pic>
-                    </a:graphicData>
-                  </a:graphic>
-                </wp:inline>
-              </w:drawing>
-            </w:r>
-          </w:p>
-        </w:tc>
-        <w:tc>
-          <w:tcPr>
-            <w:tcW w:w="4414" w:type="dxa"/>
-          </w:tcPr>
-          <w:p>
-            <w:pPr>
-              <w:tabs>
-                <w:tab w:val="left" w:pos="1494"/>
-              </w:tabs>
-              <w:spacing w:line="276" w:lineRule="auto"/>
-              <w:rPr>
-                <w:rFonts w:ascii="Arial" w:hAnsi="Arial" w:cs="Arial"/>
-                <w:b/>
-                <w:sz w:val="24"/>
-                <w:szCs w:val="24"/>
-              </w:rPr>
-            </w:pPr>
-            <w:r>
-              <w:rPr>
-                <w:rFonts w:ascii="Arial" w:hAnsi="Arial" w:cs="Arial"/>
-                <w:b/>
-                <w:sz w:val="24"/>
-                <w:szCs w:val="24"/>
-              </w:rPr>
-              <w:t>Configurar Roles</w:t>
-            </w:r>
-            <w:r>
-              <w:rPr>
-                <w:rFonts w:ascii="Arial" w:hAnsi="Arial" w:cs="Arial"/>
-                <w:b/>
-                <w:sz w:val="24"/>
-                <w:szCs w:val="24"/>
-              </w:rPr>
-              <w:t xml:space="preserve">, </w:t>
-            </w:r>
-            <w:r>
-              <w:rPr>
-                <w:rFonts w:ascii="Arial" w:hAnsi="Arial" w:cs="Arial"/>
-                <w:sz w:val="24"/>
-                <w:szCs w:val="24"/>
-              </w:rPr>
-              <w:t>configura roles</w:t>
-            </w:r>
-          </w:p>
-        </w:tc>
-      </w:tr>
-      <w:tr>
-        <w:tc>
-          <w:tcPr>
-            <w:tcW w:w="4414" w:type="dxa"/>
-          </w:tcPr>
-          <w:p>
-            <w:pPr>
-              <w:tabs>
-                <w:tab w:val="left" w:pos="1494"/>
-              </w:tabs>
-              <w:spacing w:line="276" w:lineRule="auto"/>
-              <w:jc w:val="center"/>
-              <w:rPr>
-                <w:noProof/>
-                <w:lang w:val="es-MX" w:eastAsia="es-MX"/>
-              </w:rPr>
-            </w:pPr>
-            <w:r>
-              <w:rPr>
-                <w:noProof/>
-                <w:lang w:val="es-MX" w:eastAsia="es-MX"/>
-              </w:rPr>
-              <w:drawing>
-                <wp:inline distT="0" distB="0" distL="0" distR="0" wp14:anchorId="374CA2E0" wp14:editId="12114418">
-                  <wp:extent cx="409632" cy="323895"/>
-                  <wp:effectExtent l="0" t="0" r="9525" b="0"/>
-                  <wp:docPr id="62" name="Imagen 62"/>
-                  <wp:cNvGraphicFramePr>
-                    <a:graphicFrameLocks xmlns:a="http://schemas.openxmlformats.org/drawingml/2006/main" noChangeAspect="1"/>
-                  </wp:cNvGraphicFramePr>
-                  <a:graphic xmlns:a="http://schemas.openxmlformats.org/drawingml/2006/main">
-                    <a:graphicData uri="http://schemas.openxmlformats.org/drawingml/2006/picture">
-                      <pic:pic xmlns:pic="http://schemas.openxmlformats.org/drawingml/2006/picture">
-                        <pic:nvPicPr>
-                          <pic:cNvPr id="1" name=""/>
-                          <pic:cNvPicPr/>
-                        </pic:nvPicPr>
-                        <pic:blipFill>
-                          <a:blip r:embed="rId43"/>
-                          <a:stretch>
-                            <a:fillRect/>
-                          </a:stretch>
-                        </pic:blipFill>
-                        <pic:spPr>
-                          <a:xfrm>
-                            <a:off x="0" y="0"/>
                             <a:ext cx="409632" cy="323895"/>
                           </a:xfrm>
                           <a:prstGeom prst="rect">
@@ -9885,7 +9684,7 @@
                           <pic:cNvPicPr/>
                         </pic:nvPicPr>
                         <pic:blipFill rotWithShape="1">
-                          <a:blip r:embed="rId44"/>
+                          <a:blip r:embed="rId41"/>
                           <a:srcRect l="52822"/>
                           <a:stretch/>
                         </pic:blipFill>
@@ -10006,7 +9805,7 @@
                           <pic:cNvPicPr/>
                         </pic:nvPicPr>
                         <pic:blipFill rotWithShape="1">
-                          <a:blip r:embed="rId44"/>
+                          <a:blip r:embed="rId41"/>
                           <a:srcRect r="46077" b="4084"/>
                           <a:stretch/>
                         </pic:blipFill>
@@ -10127,7 +9926,7 @@
                           <pic:cNvPicPr/>
                         </pic:nvPicPr>
                         <pic:blipFill>
-                          <a:blip r:embed="rId45"/>
+                          <a:blip r:embed="rId42"/>
                           <a:stretch>
                             <a:fillRect/>
                           </a:stretch>
@@ -10219,7 +10018,7 @@
                           <pic:cNvPicPr/>
                         </pic:nvPicPr>
                         <pic:blipFill>
-                          <a:blip r:embed="rId46"/>
+                          <a:blip r:embed="rId43"/>
                           <a:stretch>
                             <a:fillRect/>
                           </a:stretch>
@@ -10293,8 +10092,8 @@
       </w:pPr>
     </w:p>
     <w:sectPr>
-      <w:headerReference w:type="default" r:id="rId47"/>
-      <w:footerReference w:type="default" r:id="rId48"/>
+      <w:headerReference w:type="default" r:id="rId44"/>
+      <w:footerReference w:type="default" r:id="rId45"/>
       <w:pgSz w:w="12240" w:h="15840" w:code="1"/>
       <w:pgMar w:top="1417" w:right="1701" w:bottom="1417" w:left="1701" w:header="708" w:footer="708" w:gutter="0"/>
       <w:cols w:space="708"/>
@@ -10306,7 +10105,7 @@
 </file>
 
 <file path=word/endnotes.xml><?xml version="1.0" encoding="utf-8"?>
-<w:endnotes xmlns:wpc="http://schemas.microsoft.com/office/word/2010/wordprocessingCanvas" xmlns:cx="http://schemas.microsoft.com/office/drawing/2014/chartex" xmlns:mc="http://schemas.openxmlformats.org/markup-compatibility/2006" xmlns:o="urn:schemas-microsoft-com:office:office" xmlns:r="http://schemas.openxmlformats.org/officeDocument/2006/relationships" xmlns:m="http://schemas.openxmlformats.org/officeDocument/2006/math" xmlns:v="urn:schemas-microsoft-com:vml" xmlns:wp14="http://schemas.microsoft.com/office/word/2010/wordprocessingDrawing" xmlns:wp="http://schemas.openxmlformats.org/drawingml/2006/wordprocessingDrawing" xmlns:w10="urn:schemas-microsoft-com:office:word" xmlns:w="http://schemas.openxmlformats.org/wordprocessingml/2006/main" xmlns:w14="http://schemas.microsoft.com/office/word/2010/wordml" xmlns:w15="http://schemas.microsoft.com/office/word/2012/wordml" xmlns:w16se="http://schemas.microsoft.com/office/word/2015/wordml/symex" xmlns:wpg="http://schemas.microsoft.com/office/word/2010/wordprocessingGroup" xmlns:wpi="http://schemas.microsoft.com/office/word/2010/wordprocessingInk" xmlns:wne="http://schemas.microsoft.com/office/word/2006/wordml" xmlns:wps="http://schemas.microsoft.com/office/word/2010/wordprocessingShape" mc:Ignorable="w14 w15 w16se wp14">
+<w:endnotes xmlns:wpc="http://schemas.microsoft.com/office/word/2010/wordprocessingCanvas" xmlns:cx="http://schemas.microsoft.com/office/drawing/2014/chartex" xmlns:cx1="http://schemas.microsoft.com/office/drawing/2015/9/8/chartex" xmlns:mc="http://schemas.openxmlformats.org/markup-compatibility/2006" xmlns:o="urn:schemas-microsoft-com:office:office" xmlns:r="http://schemas.openxmlformats.org/officeDocument/2006/relationships" xmlns:m="http://schemas.openxmlformats.org/officeDocument/2006/math" xmlns:v="urn:schemas-microsoft-com:vml" xmlns:wp14="http://schemas.microsoft.com/office/word/2010/wordprocessingDrawing" xmlns:wp="http://schemas.openxmlformats.org/drawingml/2006/wordprocessingDrawing" xmlns:w10="urn:schemas-microsoft-com:office:word" xmlns:w="http://schemas.openxmlformats.org/wordprocessingml/2006/main" xmlns:w14="http://schemas.microsoft.com/office/word/2010/wordml" xmlns:w15="http://schemas.microsoft.com/office/word/2012/wordml" xmlns:w16se="http://schemas.microsoft.com/office/word/2015/wordml/symex" xmlns:wpg="http://schemas.microsoft.com/office/word/2010/wordprocessingGroup" xmlns:wpi="http://schemas.microsoft.com/office/word/2010/wordprocessingInk" xmlns:wne="http://schemas.microsoft.com/office/word/2006/wordml" xmlns:wps="http://schemas.microsoft.com/office/word/2010/wordprocessingShape" mc:Ignorable="w14 w15 w16se wp14">
   <w:endnote w:type="separator" w:id="-1">
     <w:p>
       <w:pPr>
@@ -10331,7 +10130,7 @@
 </file>
 
 <file path=word/footer1.xml><?xml version="1.0" encoding="utf-8"?>
-<w:ftr xmlns:wpc="http://schemas.microsoft.com/office/word/2010/wordprocessingCanvas" xmlns:cx="http://schemas.microsoft.com/office/drawing/2014/chartex" xmlns:mc="http://schemas.openxmlformats.org/markup-compatibility/2006" xmlns:o="urn:schemas-microsoft-com:office:office" xmlns:r="http://schemas.openxmlformats.org/officeDocument/2006/relationships" xmlns:m="http://schemas.openxmlformats.org/officeDocument/2006/math" xmlns:v="urn:schemas-microsoft-com:vml" xmlns:wp14="http://schemas.microsoft.com/office/word/2010/wordprocessingDrawing" xmlns:wp="http://schemas.openxmlformats.org/drawingml/2006/wordprocessingDrawing" xmlns:w10="urn:schemas-microsoft-com:office:word" xmlns:w="http://schemas.openxmlformats.org/wordprocessingml/2006/main" xmlns:w14="http://schemas.microsoft.com/office/word/2010/wordml" xmlns:w15="http://schemas.microsoft.com/office/word/2012/wordml" xmlns:w16se="http://schemas.microsoft.com/office/word/2015/wordml/symex" xmlns:wpg="http://schemas.microsoft.com/office/word/2010/wordprocessingGroup" xmlns:wpi="http://schemas.microsoft.com/office/word/2010/wordprocessingInk" xmlns:wne="http://schemas.microsoft.com/office/word/2006/wordml" xmlns:wps="http://schemas.microsoft.com/office/word/2010/wordprocessingShape" mc:Ignorable="w14 w15 w16se wp14">
+<w:ftr xmlns:wpc="http://schemas.microsoft.com/office/word/2010/wordprocessingCanvas" xmlns:cx="http://schemas.microsoft.com/office/drawing/2014/chartex" xmlns:cx1="http://schemas.microsoft.com/office/drawing/2015/9/8/chartex" xmlns:mc="http://schemas.openxmlformats.org/markup-compatibility/2006" xmlns:o="urn:schemas-microsoft-com:office:office" xmlns:r="http://schemas.openxmlformats.org/officeDocument/2006/relationships" xmlns:m="http://schemas.openxmlformats.org/officeDocument/2006/math" xmlns:v="urn:schemas-microsoft-com:vml" xmlns:wp14="http://schemas.microsoft.com/office/word/2010/wordprocessingDrawing" xmlns:wp="http://schemas.openxmlformats.org/drawingml/2006/wordprocessingDrawing" xmlns:w10="urn:schemas-microsoft-com:office:word" xmlns:w="http://schemas.openxmlformats.org/wordprocessingml/2006/main" xmlns:w14="http://schemas.microsoft.com/office/word/2010/wordml" xmlns:w15="http://schemas.microsoft.com/office/word/2012/wordml" xmlns:w16se="http://schemas.microsoft.com/office/word/2015/wordml/symex" xmlns:wpg="http://schemas.microsoft.com/office/word/2010/wordprocessingGroup" xmlns:wpi="http://schemas.microsoft.com/office/word/2010/wordprocessingInk" xmlns:wne="http://schemas.microsoft.com/office/word/2006/wordml" xmlns:wps="http://schemas.microsoft.com/office/word/2010/wordprocessingShape" mc:Ignorable="w14 w15 w16se wp14">
   <w:sdt>
     <w:sdtPr>
       <w:rPr>
@@ -10432,7 +10231,7 @@
                     </wp:anchor>
                   </w:drawing>
                 </mc:Choice>
-                <mc:Fallback xmlns:cx1="http://schemas.microsoft.com/office/drawing/2015/9/8/chartex">
+                <mc:Fallback>
                   <w:pict>
                     <v:line w14:anchorId="42D5C661" id="Conector recto 13" o:spid="_x0000_s1026" style="position:absolute;z-index:251662336;visibility:visible;mso-wrap-style:square;mso-width-percent:0;mso-height-percent:0;mso-wrap-distance-left:9pt;mso-wrap-distance-top:0;mso-wrap-distance-right:9pt;mso-wrap-distance-bottom:0;mso-position-horizontal:absolute;mso-position-horizontal-relative:text;mso-position-vertical:absolute;mso-position-vertical-relative:text;mso-width-percent:0;mso-height-percent:0;mso-width-relative:margin;mso-height-relative:margin" from="-17.55pt,-3pt" to="446.7pt,-2.25pt" o:gfxdata="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" strokecolor="#a5a5a5 [3206]" strokeweight="1.5pt">
                       <v:stroke joinstyle="miter"/>
@@ -10543,7 +10342,7 @@
                     </wp:anchor>
                   </w:drawing>
                 </mc:Choice>
-                <mc:Fallback xmlns:cx1="http://schemas.microsoft.com/office/drawing/2015/9/8/chartex">
+                <mc:Fallback>
                   <w:pict>
                     <v:rect w14:anchorId="2CD8D370" id="Rectángulo 11" o:spid="_x0000_s1026" style="position:absolute;margin-left:280.3pt;margin-top:-3.3pt;width:167.65pt;height:22.4pt;z-index:-251658241;visibility:visible;mso-wrap-style:square;mso-width-percent:0;mso-wrap-distance-left:9pt;mso-wrap-distance-top:0;mso-wrap-distance-right:9pt;mso-wrap-distance-bottom:0;mso-position-horizontal:absolute;mso-position-horizontal-relative:text;mso-position-vertical:absolute;mso-position-vertical-relative:text;mso-width-percent:0;mso-width-relative:margin;v-text-anchor:middle" o:gfxdata="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" fillcolor="#002060" stroked="f" strokeweight="1pt">
                       <v:fill color2="#002060" o:opacity2="15728f" rotate="t" angle="90" colors="0 #002060;34734f #002060;40632f #002060;45815f #072766;46531f #002060;60293f #002060;1 #002060" focus="100%" type="gradient"/>
@@ -10648,7 +10447,7 @@
                 <w:noProof/>
                 <w:color w:val="FFFFFF" w:themeColor="background1"/>
               </w:rPr>
-              <w:t>13</w:t>
+              <w:t>12</w:t>
             </w:r>
             <w:r>
               <w:rPr>
@@ -10674,7 +10473,7 @@
 </file>
 
 <file path=word/footnotes.xml><?xml version="1.0" encoding="utf-8"?>
-<w:footnotes xmlns:wpc="http://schemas.microsoft.com/office/word/2010/wordprocessingCanvas" xmlns:cx="http://schemas.microsoft.com/office/drawing/2014/chartex" xmlns:mc="http://schemas.openxmlformats.org/markup-compatibility/2006" xmlns:o="urn:schemas-microsoft-com:office:office" xmlns:r="http://schemas.openxmlformats.org/officeDocument/2006/relationships" xmlns:m="http://schemas.openxmlformats.org/officeDocument/2006/math" xmlns:v="urn:schemas-microsoft-com:vml" xmlns:wp14="http://schemas.microsoft.com/office/word/2010/wordprocessingDrawing" xmlns:wp="http://schemas.openxmlformats.org/drawingml/2006/wordprocessingDrawing" xmlns:w10="urn:schemas-microsoft-com:office:word" xmlns:w="http://schemas.openxmlformats.org/wordprocessingml/2006/main" xmlns:w14="http://schemas.microsoft.com/office/word/2010/wordml" xmlns:w15="http://schemas.microsoft.com/office/word/2012/wordml" xmlns:w16se="http://schemas.microsoft.com/office/word/2015/wordml/symex" xmlns:wpg="http://schemas.microsoft.com/office/word/2010/wordprocessingGroup" xmlns:wpi="http://schemas.microsoft.com/office/word/2010/wordprocessingInk" xmlns:wne="http://schemas.microsoft.com/office/word/2006/wordml" xmlns:wps="http://schemas.microsoft.com/office/word/2010/wordprocessingShape" mc:Ignorable="w14 w15 w16se wp14">
+<w:footnotes xmlns:wpc="http://schemas.microsoft.com/office/word/2010/wordprocessingCanvas" xmlns:cx="http://schemas.microsoft.com/office/drawing/2014/chartex" xmlns:cx1="http://schemas.microsoft.com/office/drawing/2015/9/8/chartex" xmlns:mc="http://schemas.openxmlformats.org/markup-compatibility/2006" xmlns:o="urn:schemas-microsoft-com:office:office" xmlns:r="http://schemas.openxmlformats.org/officeDocument/2006/relationships" xmlns:m="http://schemas.openxmlformats.org/officeDocument/2006/math" xmlns:v="urn:schemas-microsoft-com:vml" xmlns:wp14="http://schemas.microsoft.com/office/word/2010/wordprocessingDrawing" xmlns:wp="http://schemas.openxmlformats.org/drawingml/2006/wordprocessingDrawing" xmlns:w10="urn:schemas-microsoft-com:office:word" xmlns:w="http://schemas.openxmlformats.org/wordprocessingml/2006/main" xmlns:w14="http://schemas.microsoft.com/office/word/2010/wordml" xmlns:w15="http://schemas.microsoft.com/office/word/2012/wordml" xmlns:w16se="http://schemas.microsoft.com/office/word/2015/wordml/symex" xmlns:wpg="http://schemas.microsoft.com/office/word/2010/wordprocessingGroup" xmlns:wpi="http://schemas.microsoft.com/office/word/2010/wordprocessingInk" xmlns:wne="http://schemas.microsoft.com/office/word/2006/wordml" xmlns:wps="http://schemas.microsoft.com/office/word/2010/wordprocessingShape" mc:Ignorable="w14 w15 w16se wp14">
   <w:footnote w:type="separator" w:id="-1">
     <w:p>
       <w:pPr>
@@ -10699,7 +10498,7 @@
 </file>
 
 <file path=word/header1.xml><?xml version="1.0" encoding="utf-8"?>
-<w:hdr xmlns:wpc="http://schemas.microsoft.com/office/word/2010/wordprocessingCanvas" xmlns:cx="http://schemas.microsoft.com/office/drawing/2014/chartex" xmlns:mc="http://schemas.openxmlformats.org/markup-compatibility/2006" xmlns:o="urn:schemas-microsoft-com:office:office" xmlns:r="http://schemas.openxmlformats.org/officeDocument/2006/relationships" xmlns:m="http://schemas.openxmlformats.org/officeDocument/2006/math" xmlns:v="urn:schemas-microsoft-com:vml" xmlns:wp14="http://schemas.microsoft.com/office/word/2010/wordprocessingDrawing" xmlns:wp="http://schemas.openxmlformats.org/drawingml/2006/wordprocessingDrawing" xmlns:w10="urn:schemas-microsoft-com:office:word" xmlns:w="http://schemas.openxmlformats.org/wordprocessingml/2006/main" xmlns:w14="http://schemas.microsoft.com/office/word/2010/wordml" xmlns:w15="http://schemas.microsoft.com/office/word/2012/wordml" xmlns:w16se="http://schemas.microsoft.com/office/word/2015/wordml/symex" xmlns:wpg="http://schemas.microsoft.com/office/word/2010/wordprocessingGroup" xmlns:wpi="http://schemas.microsoft.com/office/word/2010/wordprocessingInk" xmlns:wne="http://schemas.microsoft.com/office/word/2006/wordml" xmlns:wps="http://schemas.microsoft.com/office/word/2010/wordprocessingShape" mc:Ignorable="w14 w15 w16se wp14">
+<w:hdr xmlns:wpc="http://schemas.microsoft.com/office/word/2010/wordprocessingCanvas" xmlns:cx="http://schemas.microsoft.com/office/drawing/2014/chartex" xmlns:cx1="http://schemas.microsoft.com/office/drawing/2015/9/8/chartex" xmlns:mc="http://schemas.openxmlformats.org/markup-compatibility/2006" xmlns:o="urn:schemas-microsoft-com:office:office" xmlns:r="http://schemas.openxmlformats.org/officeDocument/2006/relationships" xmlns:m="http://schemas.openxmlformats.org/officeDocument/2006/math" xmlns:v="urn:schemas-microsoft-com:vml" xmlns:wp14="http://schemas.microsoft.com/office/word/2010/wordprocessingDrawing" xmlns:wp="http://schemas.openxmlformats.org/drawingml/2006/wordprocessingDrawing" xmlns:w10="urn:schemas-microsoft-com:office:word" xmlns:w="http://schemas.openxmlformats.org/wordprocessingml/2006/main" xmlns:w14="http://schemas.microsoft.com/office/word/2010/wordml" xmlns:w15="http://schemas.microsoft.com/office/word/2012/wordml" xmlns:w16se="http://schemas.microsoft.com/office/word/2015/wordml/symex" xmlns:wpg="http://schemas.microsoft.com/office/word/2010/wordprocessingGroup" xmlns:wpi="http://schemas.microsoft.com/office/word/2010/wordprocessingInk" xmlns:wne="http://schemas.microsoft.com/office/word/2006/wordml" xmlns:wps="http://schemas.microsoft.com/office/word/2010/wordprocessingShape" mc:Ignorable="w14 w15 w16se wp14">
   <w:p>
     <w:pPr>
       <w:pStyle w:val="Encabezado"/>
@@ -10843,7 +10642,7 @@
             </wp:anchor>
           </w:drawing>
         </mc:Choice>
-        <mc:Fallback xmlns:cx1="http://schemas.microsoft.com/office/drawing/2015/9/8/chartex">
+        <mc:Fallback>
           <w:pict>
             <v:rect w14:anchorId="3FEC259C" id="Rectángulo 6" o:spid="_x0000_s1035" style="position:absolute;margin-left:310.95pt;margin-top:-1.4pt;width:165.5pt;height:24.45pt;z-index:251659264;visibility:visible;mso-wrap-style:square;mso-width-percent:0;mso-height-percent:0;mso-wrap-distance-left:9pt;mso-wrap-distance-top:0;mso-wrap-distance-right:9pt;mso-wrap-distance-bottom:0;mso-position-horizontal:absolute;mso-position-horizontal-relative:text;mso-position-vertical:absolute;mso-position-vertical-relative:text;mso-width-percent:0;mso-height-percent:0;mso-width-relative:margin;mso-height-relative:margin;v-text-anchor:middle" o:gfxdata="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" fillcolor="#002060" stroked="f" strokeweight="1pt">
               <v:textbox>
@@ -10986,7 +10785,7 @@
 </file>
 
 <file path=word/numbering.xml><?xml version="1.0" encoding="utf-8"?>
-<w:numbering xmlns:wpc="http://schemas.microsoft.com/office/word/2010/wordprocessingCanvas" xmlns:cx="http://schemas.microsoft.com/office/drawing/2014/chartex" xmlns:mc="http://schemas.openxmlformats.org/markup-compatibility/2006" xmlns:o="urn:schemas-microsoft-com:office:office" xmlns:r="http://schemas.openxmlformats.org/officeDocument/2006/relationships" xmlns:m="http://schemas.openxmlformats.org/officeDocument/2006/math" xmlns:v="urn:schemas-microsoft-com:vml" xmlns:wp14="http://schemas.microsoft.com/office/word/2010/wordprocessingDrawing" xmlns:wp="http://schemas.openxmlformats.org/drawingml/2006/wordprocessingDrawing" xmlns:w10="urn:schemas-microsoft-com:office:word" xmlns:w="http://schemas.openxmlformats.org/wordprocessingml/2006/main" xmlns:w14="http://schemas.microsoft.com/office/word/2010/wordml" xmlns:w15="http://schemas.microsoft.com/office/word/2012/wordml" xmlns:w16se="http://schemas.microsoft.com/office/word/2015/wordml/symex" xmlns:wpg="http://schemas.microsoft.com/office/word/2010/wordprocessingGroup" xmlns:wpi="http://schemas.microsoft.com/office/word/2010/wordprocessingInk" xmlns:wne="http://schemas.microsoft.com/office/word/2006/wordml" xmlns:wps="http://schemas.microsoft.com/office/word/2010/wordprocessingShape" mc:Ignorable="w14 w15 w16se wp14">
+<w:numbering xmlns:wpc="http://schemas.microsoft.com/office/word/2010/wordprocessingCanvas" xmlns:cx="http://schemas.microsoft.com/office/drawing/2014/chartex" xmlns:cx1="http://schemas.microsoft.com/office/drawing/2015/9/8/chartex" xmlns:mc="http://schemas.openxmlformats.org/markup-compatibility/2006" xmlns:o="urn:schemas-microsoft-com:office:office" xmlns:r="http://schemas.openxmlformats.org/officeDocument/2006/relationships" xmlns:m="http://schemas.openxmlformats.org/officeDocument/2006/math" xmlns:v="urn:schemas-microsoft-com:vml" xmlns:wp14="http://schemas.microsoft.com/office/word/2010/wordprocessingDrawing" xmlns:wp="http://schemas.openxmlformats.org/drawingml/2006/wordprocessingDrawing" xmlns:w10="urn:schemas-microsoft-com:office:word" xmlns:w="http://schemas.openxmlformats.org/wordprocessingml/2006/main" xmlns:w14="http://schemas.microsoft.com/office/word/2010/wordml" xmlns:w15="http://schemas.microsoft.com/office/word/2012/wordml" xmlns:w16se="http://schemas.microsoft.com/office/word/2015/wordml/symex" xmlns:wpg="http://schemas.microsoft.com/office/word/2010/wordprocessingGroup" xmlns:wpi="http://schemas.microsoft.com/office/word/2010/wordprocessingInk" xmlns:wne="http://schemas.microsoft.com/office/word/2006/wordml" xmlns:wps="http://schemas.microsoft.com/office/word/2010/wordprocessingShape" mc:Ignorable="w14 w15 w16se wp14">
   <w:abstractNum w:abstractNumId="0" w15:restartNumberingAfterBreak="0">
     <w:nsid w:val="33767D3B"/>
     <w:multiLevelType w:val="multilevel"/>
@@ -12686,7 +12485,7 @@
 </file>
 
 <file path=customXml/itemProps1.xml><?xml version="1.0" encoding="utf-8"?>
-<ds:datastoreItem xmlns:ds="http://schemas.openxmlformats.org/officeDocument/2006/customXml" ds:itemID="{006317AA-4DD2-4CBD-97AE-EAC068CD550E}">
+<ds:datastoreItem xmlns:ds="http://schemas.openxmlformats.org/officeDocument/2006/customXml" ds:itemID="{2463422A-3BE4-4CDD-822B-BB590BE3DB56}">
   <ds:schemaRefs>
     <ds:schemaRef ds:uri="http://schemas.openxmlformats.org/officeDocument/2006/bibliography"/>
   </ds:schemaRefs>

</xml_diff>